<commit_message>
Vylepšení AI, dolazení k necykličnosti
</commit_message>
<xml_diff>
--- a/Dokumentace.docx
+++ b/Dokumentace.docx
@@ -104,13 +104,19 @@
         <w:rPr>
           <w:rFonts w:ascii="Calibri" w:hAnsi="Calibri" w:cs="Calibri"/>
         </w:rPr>
-        <w:t>očítač využívá jednoduch</w:t>
-      </w:r>
-      <w:r>
-        <w:rPr>
-          <w:rFonts w:ascii="Calibri" w:hAnsi="Calibri" w:cs="Calibri"/>
-        </w:rPr>
-        <w:t xml:space="preserve">ý rozhodovací způsob </w:t>
+        <w:t xml:space="preserve">očítač využívá </w:t>
+      </w:r>
+      <w:r>
+        <w:rPr>
+          <w:rFonts w:ascii="Calibri" w:hAnsi="Calibri" w:cs="Calibri"/>
+        </w:rPr>
+        <w:t>heuristiku</w:t>
+      </w:r>
+      <w:r>
+        <w:rPr>
+          <w:rFonts w:ascii="Calibri" w:hAnsi="Calibri" w:cs="Calibri"/>
+        </w:rPr>
+        <w:t xml:space="preserve"> </w:t>
       </w:r>
       <w:r>
         <w:rPr>
@@ -146,7 +152,13 @@
         <w:rPr>
           <w:rFonts w:ascii="Calibri" w:hAnsi="Calibri" w:cs="Calibri"/>
         </w:rPr>
-        <w:t>Úlohou programu je vytvořit funkční aplikaci dámy, kde:</w:t>
+        <w:t>Cílem</w:t>
+      </w:r>
+      <w:r>
+        <w:rPr>
+          <w:rFonts w:ascii="Calibri" w:hAnsi="Calibri" w:cs="Calibri"/>
+        </w:rPr>
+        <w:t xml:space="preserve"> programu je vytvořit funkční aplikaci dámy, kde:</w:t>
       </w:r>
     </w:p>
     <w:p>
@@ -181,7 +193,55 @@
         <w:rPr>
           <w:rFonts w:ascii="Calibri" w:hAnsi="Calibri" w:cs="Calibri"/>
         </w:rPr>
-        <w:t xml:space="preserve">Lze si představit, jako bychom klasickou šachovnici ohnuli a spojili do válce tak, že podél horního kruhu jsou rozestaveny jedny figurky a podél dolního druhé. Tyto dvě kružnice, horní a dolní pak určují kde se protivníkovy figurky mění na dámu. </w:t>
+        <w:t>Lze si</w:t>
+      </w:r>
+      <w:r>
+        <w:rPr>
+          <w:rFonts w:ascii="Calibri" w:hAnsi="Calibri" w:cs="Calibri"/>
+        </w:rPr>
+        <w:t xml:space="preserve"> ji</w:t>
+      </w:r>
+      <w:r>
+        <w:rPr>
+          <w:rFonts w:ascii="Calibri" w:hAnsi="Calibri" w:cs="Calibri"/>
+        </w:rPr>
+        <w:t xml:space="preserve"> představit jako klasickou šachovnici ohnu</w:t>
+      </w:r>
+      <w:r>
+        <w:rPr>
+          <w:rFonts w:ascii="Calibri" w:hAnsi="Calibri" w:cs="Calibri"/>
+        </w:rPr>
+        <w:t>tou</w:t>
+      </w:r>
+      <w:r>
+        <w:rPr>
+          <w:rFonts w:ascii="Calibri" w:hAnsi="Calibri" w:cs="Calibri"/>
+        </w:rPr>
+        <w:t xml:space="preserve"> a spoj</w:t>
+      </w:r>
+      <w:r>
+        <w:rPr>
+          <w:rFonts w:ascii="Calibri" w:hAnsi="Calibri" w:cs="Calibri"/>
+        </w:rPr>
+        <w:t>enou</w:t>
+      </w:r>
+      <w:r>
+        <w:rPr>
+          <w:rFonts w:ascii="Calibri" w:hAnsi="Calibri" w:cs="Calibri"/>
+        </w:rPr>
+        <w:t xml:space="preserve"> do válce tak, že podél horního kruhu jsou rozestaveny jedny figurky a podél dolního druhé. Tyto dvě kružnice, horní a dolní pak určují</w:t>
+      </w:r>
+      <w:r>
+        <w:rPr>
+          <w:rFonts w:ascii="Calibri" w:hAnsi="Calibri" w:cs="Calibri"/>
+        </w:rPr>
+        <w:t>,</w:t>
+      </w:r>
+      <w:r>
+        <w:rPr>
+          <w:rFonts w:ascii="Calibri" w:hAnsi="Calibri" w:cs="Calibri"/>
+        </w:rPr>
+        <w:t xml:space="preserve"> kde se protivníkovy figurky mění na dámu. </w:t>
       </w:r>
     </w:p>
     <w:p>
@@ -199,7 +259,7 @@
         <w:rPr>
           <w:rFonts w:ascii="Calibri" w:hAnsi="Calibri" w:cs="Calibri"/>
         </w:rPr>
-        <w:t xml:space="preserve">V programu zobrazujeme jako osm soustředných mezikruží. </w:t>
+        <w:t>V programu je zobrazena jako osm soustředných mezikruží.</w:t>
       </w:r>
     </w:p>
     <w:p>
@@ -260,31 +320,11 @@
           <w:rFonts w:ascii="Calibri" w:hAnsi="Calibri" w:cs="Calibri"/>
         </w:rPr>
       </w:pPr>
-      <w:proofErr w:type="spellStart"/>
-      <w:r>
-        <w:rPr>
-          <w:rFonts w:ascii="Calibri" w:hAnsi="Calibri" w:cs="Calibri"/>
-        </w:rPr>
-        <w:t>Pinšlíci</w:t>
-      </w:r>
-      <w:proofErr w:type="spellEnd"/>
-      <w:r>
-        <w:rPr>
-          <w:rFonts w:ascii="Calibri" w:hAnsi="Calibri" w:cs="Calibri"/>
-        </w:rPr>
-        <w:t xml:space="preserve"> se pohybují pouze dopředu, a to diagonálně o 1 místo. Figurku lze přeskočit pouze pokud je za ní </w:t>
-      </w:r>
-      <w:r>
-        <w:rPr>
-          <w:rFonts w:ascii="Calibri" w:hAnsi="Calibri" w:cs="Calibri"/>
-        </w:rPr>
-        <w:t>volno</w:t>
-      </w:r>
-      <w:r>
-        <w:rPr>
-          <w:rFonts w:ascii="Calibri" w:hAnsi="Calibri" w:cs="Calibri"/>
-        </w:rPr>
-        <w:t xml:space="preserve">. </w:t>
+      <w:r>
+        <w:rPr>
+          <w:rFonts w:ascii="Calibri" w:hAnsi="Calibri" w:cs="Calibri"/>
+        </w:rPr>
+        <w:t>Pěšci se pohybují pouze dopředu, diagonálně o 1 pole. Přeskočit soupeřovu figuru lze jen tehdy, pokud je za ní volné místo.</w:t>
       </w:r>
     </w:p>
     <w:p>
@@ -302,21 +342,7 @@
         <w:rPr>
           <w:rFonts w:ascii="Calibri" w:hAnsi="Calibri" w:cs="Calibri"/>
         </w:rPr>
-        <w:t xml:space="preserve">Dáma se získá tak, že </w:t>
-      </w:r>
-      <w:proofErr w:type="spellStart"/>
-      <w:r>
-        <w:rPr>
-          <w:rFonts w:ascii="Calibri" w:hAnsi="Calibri" w:cs="Calibri"/>
-        </w:rPr>
-        <w:t>pinšlík</w:t>
-      </w:r>
-      <w:proofErr w:type="spellEnd"/>
-      <w:r>
-        <w:rPr>
-          <w:rFonts w:ascii="Calibri" w:hAnsi="Calibri" w:cs="Calibri"/>
-        </w:rPr>
-        <w:t xml:space="preserve"> dojde na protější kraj šachovnice. Dáma se může pohybovat i zpět po šachovnici. </w:t>
+        <w:t>Dáma vznikne, když pěšec dojde na poslední řadu šachovnice. Dáma se může pohybovat i zpět po diagonále.</w:t>
       </w:r>
     </w:p>
     <w:p>
@@ -334,7 +360,7 @@
         <w:rPr>
           <w:rFonts w:ascii="Calibri" w:hAnsi="Calibri" w:cs="Calibri"/>
         </w:rPr>
-        <w:t xml:space="preserve">Pokud nějaká figurka může skákat, musí. Každá figurka zahraje právě jeden tah a potom hraje protihráč. </w:t>
+        <w:t>Pokud je možné přeskočení, hráč ho musí provést.</w:t>
       </w:r>
     </w:p>
     <w:p>
@@ -352,7 +378,13 @@
         <w:rPr>
           <w:rFonts w:ascii="Calibri" w:hAnsi="Calibri" w:cs="Calibri"/>
         </w:rPr>
-        <w:t>Začíná hráč s bílými figurky.</w:t>
+        <w:t>Hráči se střídají v tazích, začíná bílý.</w:t>
+      </w:r>
+      <w:r>
+        <w:rPr>
+          <w:rFonts w:ascii="Calibri" w:hAnsi="Calibri" w:cs="Calibri"/>
+        </w:rPr>
+        <w:t>Hra končí, pokud jeden hráč ztratí všechny figurky, nebo nemá možný tah.</w:t>
       </w:r>
     </w:p>
     <w:p>
@@ -369,24 +401,19 @@
         <w:rPr>
           <w:rFonts w:ascii="Calibri" w:hAnsi="Calibri" w:cs="Calibri"/>
         </w:rPr>
-        <w:t>Hra končí, pokud jeden hráč ztratí všechny figurky, nebo nemá možný tah.</w:t>
-      </w:r>
-    </w:p>
-    <w:p>
-      <w:pPr>
-        <w:numPr>
-          <w:ilvl w:val="0"/>
-          <w:numId w:val="1"/>
-        </w:numPr>
-        <w:rPr>
-          <w:rFonts w:ascii="Calibri" w:hAnsi="Calibri" w:cs="Calibri"/>
-        </w:rPr>
-      </w:pPr>
-      <w:r>
-        <w:rPr>
-          <w:rFonts w:ascii="Calibri" w:hAnsi="Calibri" w:cs="Calibri"/>
-        </w:rPr>
-        <w:t>Ovládání je myší</w:t>
+        <w:t xml:space="preserve">Ovládání </w:t>
+      </w:r>
+      <w:r>
+        <w:rPr>
+          <w:rFonts w:ascii="Calibri" w:hAnsi="Calibri" w:cs="Calibri"/>
+        </w:rPr>
+        <w:t>probíhá</w:t>
+      </w:r>
+      <w:r>
+        <w:rPr>
+          <w:rFonts w:ascii="Calibri" w:hAnsi="Calibri" w:cs="Calibri"/>
+        </w:rPr>
+        <w:t xml:space="preserve"> myší</w:t>
       </w:r>
       <w:r>
         <w:rPr>
@@ -410,7 +437,7 @@
         <w:rPr>
           <w:rFonts w:ascii="Calibri" w:hAnsi="Calibri" w:cs="Calibri"/>
         </w:rPr>
-        <w:t xml:space="preserve">Nejdříve hráč kliknutím vybere figurku a potom místo kam se má přesunout. </w:t>
+        <w:t>Nejdříve hráč kliknutím vybere figurku a potom místo kam se má přesunout.</w:t>
       </w:r>
     </w:p>
     <w:p>
@@ -428,7 +455,7 @@
         <w:rPr>
           <w:rFonts w:ascii="Calibri" w:hAnsi="Calibri" w:cs="Calibri"/>
         </w:rPr>
-        <w:t xml:space="preserve">Program vždy čte dvojici kliknutí, tzn. Že pokud hráč poprvé klikne špatně, druhé kliknutí musí vypotřebovat a až třetí se bere jako nové vybrání figurky.  </w:t>
+        <w:t>Pokud hráč klikne špatně, druhé kliknutí se „vyčerpá“ a až třetí kliknutí se bere jako nové vybrání figurky.</w:t>
       </w:r>
     </w:p>
     <w:p>
@@ -446,37 +473,14 @@
         <w:rPr>
           <w:rFonts w:ascii="Calibri" w:hAnsi="Calibri" w:cs="Calibri"/>
         </w:rPr>
-        <w:t>Program vypíše chybu vždy když hráč udělá nějaký neplatný tah, tah se nepočítá a neprovede a hráč hraje znovu.</w:t>
-      </w:r>
-    </w:p>
-    <w:p>
-      <w:pPr>
-        <w:numPr>
-          <w:ilvl w:val="0"/>
-          <w:numId w:val="1"/>
-        </w:numPr>
-        <w:rPr>
-          <w:rFonts w:ascii="Calibri" w:hAnsi="Calibri" w:cs="Calibri"/>
-        </w:rPr>
-      </w:pPr>
+        <w:t>Při pokusu o neplatný tah program vypíše chybovou zprávu. Tah se neprovede a hráč hraje znovu.</w:t>
+      </w:r>
       <w:r>
         <w:rPr>
           <w:rFonts w:ascii="Calibri" w:hAnsi="Calibri" w:cs="Calibri"/>
         </w:rPr>
         <w:t>AI hráč vybírá tah na základě jednoduchého hodnocení.</w:t>
       </w:r>
-    </w:p>
-    <w:p>
-      <w:pPr>
-        <w:pStyle w:val="Odstavecseseznamem"/>
-        <w:numPr>
-          <w:ilvl w:val="1"/>
-          <w:numId w:val="1"/>
-        </w:numPr>
-        <w:rPr>
-          <w:rFonts w:ascii="Calibri" w:hAnsi="Calibri" w:cs="Calibri"/>
-        </w:rPr>
-      </w:pPr>
     </w:p>
     <w:p>
       <w:pPr>
@@ -499,7 +503,6 @@
           <w:b/>
           <w:bCs/>
         </w:rPr>
-        <w:lastRenderedPageBreak/>
         <w:t>Zvolený algoritmus</w:t>
       </w:r>
     </w:p>
@@ -550,13 +553,19 @@
         <w:rPr>
           <w:rFonts w:ascii="Calibri" w:hAnsi="Calibri" w:cs="Calibri"/>
         </w:rPr>
-        <w:t>: prochází všechny možné tahy, preferuje:</w:t>
-      </w:r>
-    </w:p>
-    <w:p>
-      <w:pPr>
-        <w:numPr>
-          <w:ilvl w:val="1"/>
+        <w:t xml:space="preserve">: </w:t>
+      </w:r>
+      <w:r>
+        <w:rPr>
+          <w:rFonts w:ascii="Calibri" w:hAnsi="Calibri" w:cs="Calibri"/>
+        </w:rPr>
+        <w:t>zohledňuje několik kritérií:</w:t>
+      </w:r>
+    </w:p>
+    <w:p>
+      <w:pPr>
+        <w:numPr>
+          <w:ilvl w:val="2"/>
           <w:numId w:val="2"/>
         </w:numPr>
         <w:rPr>
@@ -567,13 +576,14 @@
         <w:rPr>
           <w:rFonts w:ascii="Calibri" w:hAnsi="Calibri" w:cs="Calibri"/>
         </w:rPr>
-        <w:t>Tahy, které vytvoří dámu a nejsou ohrožené.</w:t>
-      </w:r>
-    </w:p>
-    <w:p>
-      <w:pPr>
-        <w:numPr>
-          <w:ilvl w:val="1"/>
+        <w:lastRenderedPageBreak/>
+        <w:t>Materiál – počet pěšců a dam (dáma má vyšší váhu).</w:t>
+      </w:r>
+    </w:p>
+    <w:p>
+      <w:pPr>
+        <w:numPr>
+          <w:ilvl w:val="2"/>
           <w:numId w:val="2"/>
         </w:numPr>
         <w:rPr>
@@ -584,13 +594,13 @@
         <w:rPr>
           <w:rFonts w:ascii="Calibri" w:hAnsi="Calibri" w:cs="Calibri"/>
         </w:rPr>
-        <w:t>Bezpečné tahy.</w:t>
-      </w:r>
-    </w:p>
-    <w:p>
-      <w:pPr>
-        <w:numPr>
-          <w:ilvl w:val="1"/>
+        <w:t>Mobilita – počet dostupných tahů.</w:t>
+      </w:r>
+    </w:p>
+    <w:p>
+      <w:pPr>
+        <w:numPr>
+          <w:ilvl w:val="2"/>
           <w:numId w:val="2"/>
         </w:numPr>
         <w:rPr>
@@ -601,24 +611,49 @@
         <w:rPr>
           <w:rFonts w:ascii="Calibri" w:hAnsi="Calibri" w:cs="Calibri"/>
         </w:rPr>
-        <w:t>Libovolné dostupné tahy, pokud žádné bezpečné nejsou.</w:t>
-      </w:r>
-    </w:p>
-    <w:p>
-      <w:pPr>
-        <w:rPr>
-          <w:rFonts w:ascii="Calibri" w:hAnsi="Calibri" w:cs="Calibri"/>
-        </w:rPr>
-      </w:pPr>
-      <w:r>
-        <w:rPr>
-          <w:rFonts w:ascii="Calibri" w:hAnsi="Calibri" w:cs="Calibri"/>
-        </w:rPr>
-        <w:t>Bezpečnost tahu se určuje simulací pozice soupeřových figurek a kontrolou, zda by mohly okamžitě sebrat novou pozici.</w:t>
-      </w:r>
-    </w:p>
-    <w:p>
-      <w:pPr>
+        <w:t>Povinné braní a hrozby – zda má hráč možnost skoku nebo zda jeho figurky hrozí okamžitým odebráním.</w:t>
+      </w:r>
+    </w:p>
+    <w:p>
+      <w:pPr>
+        <w:numPr>
+          <w:ilvl w:val="2"/>
+          <w:numId w:val="2"/>
+        </w:numPr>
+        <w:rPr>
+          <w:rFonts w:ascii="Calibri" w:hAnsi="Calibri" w:cs="Calibri"/>
+        </w:rPr>
+      </w:pPr>
+      <w:r>
+        <w:rPr>
+          <w:rFonts w:ascii="Calibri" w:hAnsi="Calibri" w:cs="Calibri"/>
+        </w:rPr>
+        <w:t>Tlak na proměnu – bonus pro pěšce blízké poslední řadě.</w:t>
+      </w:r>
+    </w:p>
+    <w:p>
+      <w:pPr>
+        <w:numPr>
+          <w:ilvl w:val="2"/>
+          <w:numId w:val="2"/>
+        </w:numPr>
+        <w:rPr>
+          <w:rFonts w:ascii="Calibri" w:hAnsi="Calibri" w:cs="Calibri"/>
+        </w:rPr>
+      </w:pPr>
+      <w:r>
+        <w:rPr>
+          <w:rFonts w:ascii="Calibri" w:hAnsi="Calibri" w:cs="Calibri"/>
+        </w:rPr>
+        <w:t>Centrum a formace – bonus za umístění figurek ve středu a za diagonální souhru.</w:t>
+      </w:r>
+    </w:p>
+    <w:p>
+      <w:pPr>
+        <w:numPr>
+          <w:ilvl w:val="2"/>
+          <w:numId w:val="2"/>
+        </w:numPr>
         <w:rPr>
           <w:rFonts w:ascii="Calibri" w:hAnsi="Calibri" w:cs="Calibri"/>
           <w:b/>
@@ -628,48 +663,52 @@
       <w:r>
         <w:rPr>
           <w:rFonts w:ascii="Calibri" w:hAnsi="Calibri" w:cs="Calibri"/>
+        </w:rPr>
+        <w:t>Na rozdíl od klasického minimaxu jde o rychlou heuristiku. AI hodnotí všechny možné tahy, každý krátce simuluje a vybere tah s nejlepším skóre</w:t>
+      </w:r>
+    </w:p>
+    <w:p>
+      <w:pPr>
+        <w:rPr>
+          <w:rFonts w:ascii="Calibri" w:hAnsi="Calibri" w:cs="Calibri"/>
           <w:b/>
           <w:bCs/>
         </w:rPr>
-        <w:t>Algoritmus hry (pravidla a tahy)</w:t>
-      </w:r>
-    </w:p>
-    <w:p>
-      <w:pPr>
-        <w:rPr>
-          <w:rFonts w:ascii="Calibri" w:hAnsi="Calibri" w:cs="Calibri"/>
-        </w:rPr>
-      </w:pPr>
-      <w:r>
-        <w:rPr>
-          <w:rFonts w:ascii="Calibri" w:hAnsi="Calibri" w:cs="Calibri"/>
-        </w:rPr>
-        <w:t xml:space="preserve">Hra dáma probíhá na </w:t>
-      </w:r>
-      <w:r>
+      </w:pPr>
+    </w:p>
+    <w:p>
+      <w:pPr>
         <w:rPr>
           <w:rFonts w:ascii="Calibri" w:hAnsi="Calibri" w:cs="Calibri"/>
           <w:b/>
           <w:bCs/>
         </w:rPr>
-        <w:t>válcové šachovnici</w:t>
-      </w:r>
-      <w:r>
-        <w:rPr>
-          <w:rFonts w:ascii="Calibri" w:hAnsi="Calibri" w:cs="Calibri"/>
-        </w:rPr>
-        <w:t>, což znamená, že levý a pravý okraj desky jsou propojené (hráč může projít „dokola“).</w:t>
-      </w:r>
-      <w:r>
-        <w:rPr>
-          <w:rFonts w:ascii="Calibri" w:hAnsi="Calibri" w:cs="Calibri"/>
-        </w:rPr>
-        <w:br/>
-        <w:t>Algoritmus hry se stará o správný průběh:</w:t>
-      </w:r>
-    </w:p>
-    <w:p>
-      <w:pPr>
+      </w:pPr>
+      <w:r>
+        <w:rPr>
+          <w:rFonts w:ascii="Calibri" w:hAnsi="Calibri" w:cs="Calibri"/>
+          <w:b/>
+          <w:bCs/>
+        </w:rPr>
+        <w:t>Algoritmus hry (pravidla a tahy)</w:t>
+      </w:r>
+    </w:p>
+    <w:p>
+      <w:pPr>
+        <w:rPr>
+          <w:rFonts w:ascii="Calibri" w:hAnsi="Calibri" w:cs="Calibri"/>
+        </w:rPr>
+      </w:pPr>
+      <w:r>
+        <w:rPr>
+          <w:rFonts w:ascii="Calibri" w:hAnsi="Calibri" w:cs="Calibri"/>
+        </w:rPr>
+        <w:t>Hra probíhá na válcové šachovnici, kde levý a pravý okraj desky jsou propojené.</w:t>
+      </w:r>
+    </w:p>
+    <w:p>
+      <w:pPr>
+        <w:pStyle w:val="Odstavecseseznamem"/>
         <w:numPr>
           <w:ilvl w:val="0"/>
           <w:numId w:val="12"/>
@@ -701,7 +740,19 @@
         <w:rPr>
           <w:rFonts w:ascii="Calibri" w:hAnsi="Calibri" w:cs="Calibri"/>
         </w:rPr>
-        <w:t>Načte se hrací deska, rozloží se figurky podle pravidel.</w:t>
+        <w:t xml:space="preserve">Načte se hrací deska, rozloží se figurky </w:t>
+      </w:r>
+      <w:r>
+        <w:rPr>
+          <w:rFonts w:ascii="Calibri" w:hAnsi="Calibri" w:cs="Calibri"/>
+        </w:rPr>
+        <w:t>na začáteční pozice</w:t>
+      </w:r>
+      <w:r>
+        <w:rPr>
+          <w:rFonts w:ascii="Calibri" w:hAnsi="Calibri" w:cs="Calibri"/>
+        </w:rPr>
+        <w:t>.</w:t>
       </w:r>
       <w:r>
         <w:rPr>
@@ -903,44 +954,50 @@
     </w:p>
     <w:p>
       <w:pPr>
-        <w:numPr>
-          <w:ilvl w:val="1"/>
-          <w:numId w:val="12"/>
-        </w:numPr>
-        <w:rPr>
-          <w:rFonts w:ascii="Calibri" w:hAnsi="Calibri" w:cs="Calibri"/>
-        </w:rPr>
-      </w:pPr>
-      <w:r>
-        <w:rPr>
-          <w:rFonts w:ascii="Calibri" w:hAnsi="Calibri" w:cs="Calibri"/>
-        </w:rPr>
-        <w:t>Zkontroluje se, zda některý hráč neztratil všechny figurky.</w:t>
-      </w:r>
-    </w:p>
-    <w:p>
-      <w:pPr>
-        <w:numPr>
-          <w:ilvl w:val="1"/>
-          <w:numId w:val="12"/>
-        </w:numPr>
-        <w:rPr>
-          <w:rFonts w:ascii="Calibri" w:hAnsi="Calibri" w:cs="Calibri"/>
-        </w:rPr>
-      </w:pPr>
-      <w:r>
-        <w:rPr>
-          <w:rFonts w:ascii="Calibri" w:hAnsi="Calibri" w:cs="Calibri"/>
-        </w:rPr>
-        <w:t>Pokud ano, nastaví se vítěz a hra končí.</w:t>
-      </w:r>
-    </w:p>
-    <w:p>
-      <w:pPr>
-        <w:numPr>
-          <w:ilvl w:val="1"/>
-          <w:numId w:val="12"/>
-        </w:numPr>
+        <w:pStyle w:val="Odstavecseseznamem"/>
+        <w:numPr>
+          <w:ilvl w:val="0"/>
+          <w:numId w:val="16"/>
+        </w:numPr>
+        <w:ind w:left="1440"/>
+        <w:rPr>
+          <w:rFonts w:ascii="Calibri" w:hAnsi="Calibri" w:cs="Calibri"/>
+        </w:rPr>
+      </w:pPr>
+      <w:r>
+        <w:rPr>
+          <w:rFonts w:ascii="Calibri" w:hAnsi="Calibri" w:cs="Calibri"/>
+        </w:rPr>
+        <w:t>Pokud některý hráč ztratil všechny figurky, hra končí.</w:t>
+      </w:r>
+    </w:p>
+    <w:p>
+      <w:pPr>
+        <w:pStyle w:val="Odstavecseseznamem"/>
+        <w:numPr>
+          <w:ilvl w:val="0"/>
+          <w:numId w:val="16"/>
+        </w:numPr>
+        <w:ind w:left="1440"/>
+        <w:rPr>
+          <w:rFonts w:ascii="Calibri" w:hAnsi="Calibri" w:cs="Calibri"/>
+        </w:rPr>
+      </w:pPr>
+      <w:r>
+        <w:rPr>
+          <w:rFonts w:ascii="Calibri" w:hAnsi="Calibri" w:cs="Calibri"/>
+        </w:rPr>
+        <w:t>Pokud hráč nemá žádný tah, prohrává.</w:t>
+      </w:r>
+    </w:p>
+    <w:p>
+      <w:pPr>
+        <w:pStyle w:val="Odstavecseseznamem"/>
+        <w:numPr>
+          <w:ilvl w:val="0"/>
+          <w:numId w:val="16"/>
+        </w:numPr>
+        <w:ind w:left="1440"/>
         <w:rPr>
           <w:rFonts w:ascii="Calibri" w:hAnsi="Calibri" w:cs="Calibri"/>
         </w:rPr>
@@ -951,6 +1008,20 @@
         </w:rPr>
         <w:t>Jinak se střídají hráči a hra pokračuje.</w:t>
       </w:r>
+    </w:p>
+    <w:p>
+      <w:pPr>
+        <w:rPr>
+          <w:rFonts w:ascii="Calibri" w:hAnsi="Calibri" w:cs="Calibri"/>
+        </w:rPr>
+      </w:pPr>
+    </w:p>
+    <w:p>
+      <w:pPr>
+        <w:rPr>
+          <w:rFonts w:ascii="Calibri" w:hAnsi="Calibri" w:cs="Calibri"/>
+        </w:rPr>
+      </w:pPr>
     </w:p>
     <w:p>
       <w:pPr>
@@ -966,6 +1037,7 @@
           <w:b/>
           <w:bCs/>
         </w:rPr>
+        <w:lastRenderedPageBreak/>
         <w:t>Diskuse výběru algoritmu</w:t>
       </w:r>
     </w:p>
@@ -979,8 +1051,13 @@
         <w:rPr>
           <w:rFonts w:ascii="Calibri" w:hAnsi="Calibri" w:cs="Calibri"/>
         </w:rPr>
-        <w:lastRenderedPageBreak/>
-        <w:t xml:space="preserve">Původně jsme zvažovali implementaci </w:t>
+        <w:t>Nejdříve jsem přemýšlela o</w:t>
+      </w:r>
+      <w:r>
+        <w:rPr>
+          <w:rFonts w:ascii="Calibri" w:hAnsi="Calibri" w:cs="Calibri"/>
+        </w:rPr>
+        <w:t xml:space="preserve"> implementaci </w:t>
       </w:r>
       <w:r>
         <w:rPr>
@@ -994,7 +1071,82 @@
         <w:rPr>
           <w:rFonts w:ascii="Calibri" w:hAnsi="Calibri" w:cs="Calibri"/>
         </w:rPr>
-        <w:t xml:space="preserve"> pro silnější AI, ale pro účely zápočtu jsme zvolili jednodušší heuristiku založenou na prioritách tahů, aby byl kód přehledný a hra svižná. Minimax by sice poskytl lepší strategii, ale vyžadoval by více optimalizace kvůli velkému množství herních stavů.</w:t>
+        <w:t xml:space="preserve"> pro silnější AI</w:t>
+      </w:r>
+      <w:r>
+        <w:rPr>
+          <w:rFonts w:ascii="Calibri" w:hAnsi="Calibri" w:cs="Calibri"/>
+        </w:rPr>
+        <w:t>.</w:t>
+      </w:r>
+      <w:r>
+        <w:t xml:space="preserve"> </w:t>
+      </w:r>
+      <w:r>
+        <w:rPr>
+          <w:rFonts w:ascii="Calibri" w:hAnsi="Calibri" w:cs="Calibri"/>
+        </w:rPr>
+        <w:t>Nakonec js</w:t>
+      </w:r>
+      <w:r>
+        <w:rPr>
+          <w:rFonts w:ascii="Calibri" w:hAnsi="Calibri" w:cs="Calibri"/>
+        </w:rPr>
+        <w:t>em</w:t>
+      </w:r>
+      <w:r>
+        <w:rPr>
+          <w:rFonts w:ascii="Calibri" w:hAnsi="Calibri" w:cs="Calibri"/>
+        </w:rPr>
+        <w:t xml:space="preserve"> zvolil</w:t>
+      </w:r>
+      <w:r>
+        <w:rPr>
+          <w:rFonts w:ascii="Calibri" w:hAnsi="Calibri" w:cs="Calibri"/>
+        </w:rPr>
+        <w:t>a</w:t>
+      </w:r>
+      <w:r>
+        <w:rPr>
+          <w:rFonts w:ascii="Calibri" w:hAnsi="Calibri" w:cs="Calibri"/>
+        </w:rPr>
+        <w:t xml:space="preserve"> jednodušší řešení založené na heuristickém hodnocení. </w:t>
+      </w:r>
+      <w:r>
+        <w:rPr>
+          <w:rFonts w:ascii="Calibri" w:hAnsi="Calibri" w:cs="Calibri"/>
+        </w:rPr>
+        <w:t xml:space="preserve">Kód je </w:t>
+      </w:r>
+      <w:r>
+        <w:rPr>
+          <w:rFonts w:ascii="Calibri" w:hAnsi="Calibri" w:cs="Calibri"/>
+        </w:rPr>
+        <w:t xml:space="preserve">přehlednější a rychlejší odezva hry. Minimax by </w:t>
+      </w:r>
+      <w:r>
+        <w:rPr>
+          <w:rFonts w:ascii="Calibri" w:hAnsi="Calibri" w:cs="Calibri"/>
+        </w:rPr>
+        <w:t xml:space="preserve">byl chytřejší a hrál by optimálně, ale </w:t>
+      </w:r>
+      <w:r>
+        <w:rPr>
+          <w:rFonts w:ascii="Calibri" w:hAnsi="Calibri" w:cs="Calibri"/>
+        </w:rPr>
+        <w:t>kvůli velkému množství stavů</w:t>
+      </w:r>
+      <w:r>
+        <w:rPr>
+          <w:rFonts w:ascii="Calibri" w:hAnsi="Calibri" w:cs="Calibri"/>
+        </w:rPr>
+        <w:t xml:space="preserve"> by trval velmi dlouho a potřeboval by hodně optimalizací</w:t>
+      </w:r>
+      <w:r>
+        <w:rPr>
+          <w:rFonts w:ascii="Calibri" w:hAnsi="Calibri" w:cs="Calibri"/>
+        </w:rPr>
+        <w:t>.</w:t>
       </w:r>
     </w:p>
     <w:p>
@@ -1018,27 +1170,27 @@
           <w:b/>
           <w:bCs/>
         </w:rPr>
-        <w:t>Program</w:t>
-      </w:r>
-    </w:p>
-    <w:p>
-      <w:pPr>
-        <w:rPr>
-          <w:rFonts w:ascii="Calibri" w:hAnsi="Calibri" w:cs="Calibri"/>
-        </w:rPr>
-      </w:pPr>
-      <w:r>
-        <w:rPr>
-          <w:rFonts w:ascii="Calibri" w:hAnsi="Calibri" w:cs="Calibri"/>
-        </w:rPr>
-        <w:t>Struktura programu je rozdělena do několika tříd:</w:t>
+        <w:t>Struktura programu</w:t>
+      </w:r>
+    </w:p>
+    <w:p>
+      <w:pPr>
+        <w:rPr>
+          <w:rFonts w:ascii="Calibri" w:hAnsi="Calibri" w:cs="Calibri"/>
+        </w:rPr>
+      </w:pPr>
+      <w:r>
+        <w:rPr>
+          <w:rFonts w:ascii="Calibri" w:hAnsi="Calibri" w:cs="Calibri"/>
+        </w:rPr>
+        <w:t>Projekt je rozdělen do více souborů:</w:t>
       </w:r>
     </w:p>
     <w:p>
       <w:pPr>
         <w:numPr>
           <w:ilvl w:val="0"/>
-          <w:numId w:val="3"/>
+          <w:numId w:val="17"/>
         </w:numPr>
         <w:rPr>
           <w:rFonts w:ascii="Calibri" w:hAnsi="Calibri" w:cs="Calibri"/>
@@ -1050,20 +1202,48 @@
           <w:b/>
           <w:bCs/>
         </w:rPr>
-        <w:t>Game</w:t>
-      </w:r>
-      <w:r>
-        <w:rPr>
-          <w:rFonts w:ascii="Calibri" w:hAnsi="Calibri" w:cs="Calibri"/>
-        </w:rPr>
-        <w:t xml:space="preserve"> – hlavní herní logika, střídání hráčů, kontrola vítěze.</w:t>
+        <w:t>piece.py</w:t>
+      </w:r>
+    </w:p>
+    <w:p>
+      <w:pPr>
+        <w:numPr>
+          <w:ilvl w:val="1"/>
+          <w:numId w:val="17"/>
+        </w:numPr>
+        <w:rPr>
+          <w:rFonts w:ascii="Calibri" w:hAnsi="Calibri" w:cs="Calibri"/>
+        </w:rPr>
+      </w:pPr>
+      <w:r>
+        <w:rPr>
+          <w:rFonts w:ascii="Calibri" w:hAnsi="Calibri" w:cs="Calibri"/>
+        </w:rPr>
+        <w:t>Třída Piece reprezentuje jednu figurku.</w:t>
+      </w:r>
+    </w:p>
+    <w:p>
+      <w:pPr>
+        <w:numPr>
+          <w:ilvl w:val="1"/>
+          <w:numId w:val="17"/>
+        </w:numPr>
+        <w:rPr>
+          <w:rFonts w:ascii="Calibri" w:hAnsi="Calibri" w:cs="Calibri"/>
+        </w:rPr>
+      </w:pPr>
+      <w:r>
+        <w:rPr>
+          <w:rFonts w:ascii="Calibri" w:hAnsi="Calibri" w:cs="Calibri"/>
+        </w:rPr>
+        <w:t>Uchovává barvu, typ (pěšec/dáma) a definuje možné směry kroků a skoků.</w:t>
       </w:r>
     </w:p>
     <w:p>
       <w:pPr>
         <w:numPr>
           <w:ilvl w:val="0"/>
-          <w:numId w:val="3"/>
+          <w:numId w:val="17"/>
         </w:numPr>
         <w:rPr>
           <w:rFonts w:ascii="Calibri" w:hAnsi="Calibri" w:cs="Calibri"/>
@@ -1075,20 +1255,82 @@
           <w:b/>
           <w:bCs/>
         </w:rPr>
-        <w:t>Board</w:t>
-      </w:r>
-      <w:r>
-        <w:rPr>
-          <w:rFonts w:ascii="Calibri" w:hAnsi="Calibri" w:cs="Calibri"/>
-        </w:rPr>
-        <w:t xml:space="preserve"> – reprezentace šachovnice, uložení figurek, kontrola platnosti tahů.</w:t>
+        <w:t>board.py</w:t>
+      </w:r>
+    </w:p>
+    <w:p>
+      <w:pPr>
+        <w:numPr>
+          <w:ilvl w:val="1"/>
+          <w:numId w:val="17"/>
+        </w:numPr>
+        <w:rPr>
+          <w:rFonts w:ascii="Calibri" w:hAnsi="Calibri" w:cs="Calibri"/>
+        </w:rPr>
+      </w:pPr>
+      <w:r>
+        <w:rPr>
+          <w:rFonts w:ascii="Calibri" w:hAnsi="Calibri" w:cs="Calibri"/>
+        </w:rPr>
+        <w:t>Třída Board reprezentuje šachovnici.</w:t>
+      </w:r>
+    </w:p>
+    <w:p>
+      <w:pPr>
+        <w:numPr>
+          <w:ilvl w:val="1"/>
+          <w:numId w:val="17"/>
+        </w:numPr>
+        <w:rPr>
+          <w:rFonts w:ascii="Calibri" w:hAnsi="Calibri" w:cs="Calibri"/>
+        </w:rPr>
+      </w:pPr>
+      <w:r>
+        <w:rPr>
+          <w:rFonts w:ascii="Calibri" w:hAnsi="Calibri" w:cs="Calibri"/>
+        </w:rPr>
+        <w:t>Obsahuje matici polí a aktuální rozložení figurek.</w:t>
+      </w:r>
+    </w:p>
+    <w:p>
+      <w:pPr>
+        <w:numPr>
+          <w:ilvl w:val="1"/>
+          <w:numId w:val="17"/>
+        </w:numPr>
+        <w:rPr>
+          <w:rFonts w:ascii="Calibri" w:hAnsi="Calibri" w:cs="Calibri"/>
+        </w:rPr>
+      </w:pPr>
+      <w:r>
+        <w:rPr>
+          <w:rFonts w:ascii="Calibri" w:hAnsi="Calibri" w:cs="Calibri"/>
+        </w:rPr>
+        <w:t>Ověřuje platnost tahů a implementuje logiku přeskočení.</w:t>
+      </w:r>
+    </w:p>
+    <w:p>
+      <w:pPr>
+        <w:numPr>
+          <w:ilvl w:val="1"/>
+          <w:numId w:val="17"/>
+        </w:numPr>
+        <w:rPr>
+          <w:rFonts w:ascii="Calibri" w:hAnsi="Calibri" w:cs="Calibri"/>
+        </w:rPr>
+      </w:pPr>
+      <w:r>
+        <w:rPr>
+          <w:rFonts w:ascii="Calibri" w:hAnsi="Calibri" w:cs="Calibri"/>
+        </w:rPr>
+        <w:t>Umí zkontrolovat konec hry a počet figurek.</w:t>
       </w:r>
     </w:p>
     <w:p>
       <w:pPr>
         <w:numPr>
           <w:ilvl w:val="0"/>
-          <w:numId w:val="3"/>
+          <w:numId w:val="17"/>
         </w:numPr>
         <w:rPr>
           <w:rFonts w:ascii="Calibri" w:hAnsi="Calibri" w:cs="Calibri"/>
@@ -1100,20 +1342,82 @@
           <w:b/>
           <w:bCs/>
         </w:rPr>
-        <w:t>Piece</w:t>
-      </w:r>
-      <w:r>
-        <w:rPr>
-          <w:rFonts w:ascii="Calibri" w:hAnsi="Calibri" w:cs="Calibri"/>
-        </w:rPr>
-        <w:t xml:space="preserve"> – jednotlivá figura, zná svůj typ (pěšec/dáma) a možné směry pohybu.</w:t>
+        <w:t>game.py</w:t>
+      </w:r>
+    </w:p>
+    <w:p>
+      <w:pPr>
+        <w:numPr>
+          <w:ilvl w:val="1"/>
+          <w:numId w:val="17"/>
+        </w:numPr>
+        <w:rPr>
+          <w:rFonts w:ascii="Calibri" w:hAnsi="Calibri" w:cs="Calibri"/>
+        </w:rPr>
+      </w:pPr>
+      <w:r>
+        <w:rPr>
+          <w:rFonts w:ascii="Calibri" w:hAnsi="Calibri" w:cs="Calibri"/>
+        </w:rPr>
+        <w:t>Třída Game obsahuje hlavní herní logiku.</w:t>
+      </w:r>
+    </w:p>
+    <w:p>
+      <w:pPr>
+        <w:numPr>
+          <w:ilvl w:val="1"/>
+          <w:numId w:val="17"/>
+        </w:numPr>
+        <w:rPr>
+          <w:rFonts w:ascii="Calibri" w:hAnsi="Calibri" w:cs="Calibri"/>
+        </w:rPr>
+      </w:pPr>
+      <w:r>
+        <w:rPr>
+          <w:rFonts w:ascii="Calibri" w:hAnsi="Calibri" w:cs="Calibri"/>
+        </w:rPr>
+        <w:t>Střídání hráčů, zpracování tahů, povýšení pěšce na dámu.</w:t>
+      </w:r>
+    </w:p>
+    <w:p>
+      <w:pPr>
+        <w:numPr>
+          <w:ilvl w:val="1"/>
+          <w:numId w:val="17"/>
+        </w:numPr>
+        <w:rPr>
+          <w:rFonts w:ascii="Calibri" w:hAnsi="Calibri" w:cs="Calibri"/>
+        </w:rPr>
+      </w:pPr>
+      <w:r>
+        <w:rPr>
+          <w:rFonts w:ascii="Calibri" w:hAnsi="Calibri" w:cs="Calibri"/>
+        </w:rPr>
+        <w:t>Ošetření pravidel (povinné braní, zákaz tahu zpět).</w:t>
+      </w:r>
+    </w:p>
+    <w:p>
+      <w:pPr>
+        <w:numPr>
+          <w:ilvl w:val="1"/>
+          <w:numId w:val="17"/>
+        </w:numPr>
+        <w:rPr>
+          <w:rFonts w:ascii="Calibri" w:hAnsi="Calibri" w:cs="Calibri"/>
+        </w:rPr>
+      </w:pPr>
+      <w:r>
+        <w:rPr>
+          <w:rFonts w:ascii="Calibri" w:hAnsi="Calibri" w:cs="Calibri"/>
+        </w:rPr>
+        <w:t>Správa herních zpráv.</w:t>
       </w:r>
     </w:p>
     <w:p>
       <w:pPr>
         <w:numPr>
           <w:ilvl w:val="0"/>
-          <w:numId w:val="3"/>
+          <w:numId w:val="17"/>
         </w:numPr>
         <w:rPr>
           <w:rFonts w:ascii="Calibri" w:hAnsi="Calibri" w:cs="Calibri"/>
@@ -1125,20 +1429,65 @@
           <w:b/>
           <w:bCs/>
         </w:rPr>
-        <w:t>Player</w:t>
-      </w:r>
-      <w:r>
-        <w:rPr>
-          <w:rFonts w:ascii="Calibri" w:hAnsi="Calibri" w:cs="Calibri"/>
-        </w:rPr>
-        <w:t xml:space="preserve"> – abstraktní hráč.</w:t>
+        <w:t>player.py</w:t>
+      </w:r>
+    </w:p>
+    <w:p>
+      <w:pPr>
+        <w:numPr>
+          <w:ilvl w:val="1"/>
+          <w:numId w:val="17"/>
+        </w:numPr>
+        <w:rPr>
+          <w:rFonts w:ascii="Calibri" w:hAnsi="Calibri" w:cs="Calibri"/>
+        </w:rPr>
+      </w:pPr>
+      <w:r>
+        <w:rPr>
+          <w:rFonts w:ascii="Calibri" w:hAnsi="Calibri" w:cs="Calibri"/>
+        </w:rPr>
+        <w:t>Třída Player (abstraktní).</w:t>
+      </w:r>
+    </w:p>
+    <w:p>
+      <w:pPr>
+        <w:numPr>
+          <w:ilvl w:val="1"/>
+          <w:numId w:val="17"/>
+        </w:numPr>
+        <w:rPr>
+          <w:rFonts w:ascii="Calibri" w:hAnsi="Calibri" w:cs="Calibri"/>
+        </w:rPr>
+      </w:pPr>
+      <w:r>
+        <w:rPr>
+          <w:rFonts w:ascii="Calibri" w:hAnsi="Calibri" w:cs="Calibri"/>
+        </w:rPr>
+        <w:t>HumanPlayer – hráč ovládaný myší.</w:t>
+      </w:r>
+    </w:p>
+    <w:p>
+      <w:pPr>
+        <w:numPr>
+          <w:ilvl w:val="1"/>
+          <w:numId w:val="17"/>
+        </w:numPr>
+        <w:rPr>
+          <w:rFonts w:ascii="Calibri" w:hAnsi="Calibri" w:cs="Calibri"/>
+        </w:rPr>
+      </w:pPr>
+      <w:r>
+        <w:rPr>
+          <w:rFonts w:ascii="Calibri" w:hAnsi="Calibri" w:cs="Calibri"/>
+        </w:rPr>
+        <w:t>AIPlayer – počítačový hráč, využívající heuristické hodnocení.</w:t>
       </w:r>
     </w:p>
     <w:p>
       <w:pPr>
         <w:numPr>
           <w:ilvl w:val="0"/>
-          <w:numId w:val="3"/>
+          <w:numId w:val="17"/>
         </w:numPr>
         <w:rPr>
           <w:rFonts w:ascii="Calibri" w:hAnsi="Calibri" w:cs="Calibri"/>
@@ -1150,20 +1499,48 @@
           <w:b/>
           <w:bCs/>
         </w:rPr>
-        <w:t>HumanPlayer</w:t>
-      </w:r>
-      <w:r>
-        <w:rPr>
-          <w:rFonts w:ascii="Calibri" w:hAnsi="Calibri" w:cs="Calibri"/>
-        </w:rPr>
-        <w:t xml:space="preserve"> – implementace hráče ovládaného myší.</w:t>
+        <w:t>heuristics.py</w:t>
+      </w:r>
+    </w:p>
+    <w:p>
+      <w:pPr>
+        <w:numPr>
+          <w:ilvl w:val="1"/>
+          <w:numId w:val="17"/>
+        </w:numPr>
+        <w:rPr>
+          <w:rFonts w:ascii="Calibri" w:hAnsi="Calibri" w:cs="Calibri"/>
+        </w:rPr>
+      </w:pPr>
+      <w:r>
+        <w:rPr>
+          <w:rFonts w:ascii="Calibri" w:hAnsi="Calibri" w:cs="Calibri"/>
+        </w:rPr>
+        <w:t>Obsahuje hodnoticí funkci AI.</w:t>
+      </w:r>
+    </w:p>
+    <w:p>
+      <w:pPr>
+        <w:numPr>
+          <w:ilvl w:val="1"/>
+          <w:numId w:val="17"/>
+        </w:numPr>
+        <w:rPr>
+          <w:rFonts w:ascii="Calibri" w:hAnsi="Calibri" w:cs="Calibri"/>
+        </w:rPr>
+      </w:pPr>
+      <w:r>
+        <w:rPr>
+          <w:rFonts w:ascii="Calibri" w:hAnsi="Calibri" w:cs="Calibri"/>
+        </w:rPr>
+        <w:t>Kritéria: materiál, mobilita, povinné braní, tlak na proměnu, kontrola centra a formací.</w:t>
       </w:r>
     </w:p>
     <w:p>
       <w:pPr>
         <w:numPr>
           <w:ilvl w:val="0"/>
-          <w:numId w:val="3"/>
+          <w:numId w:val="17"/>
         </w:numPr>
         <w:rPr>
           <w:rFonts w:ascii="Calibri" w:hAnsi="Calibri" w:cs="Calibri"/>
@@ -1175,1258 +1552,479 @@
           <w:b/>
           <w:bCs/>
         </w:rPr>
-        <w:t>AIPlayer</w:t>
-      </w:r>
-      <w:r>
-        <w:rPr>
-          <w:rFonts w:ascii="Calibri" w:hAnsi="Calibri" w:cs="Calibri"/>
-        </w:rPr>
-        <w:t xml:space="preserve"> – jednoduchá umělá inteligence.</w:t>
-      </w:r>
-    </w:p>
-    <w:p>
-      <w:pPr>
-        <w:numPr>
-          <w:ilvl w:val="0"/>
-          <w:numId w:val="3"/>
-        </w:numPr>
-        <w:rPr>
-          <w:rFonts w:ascii="Calibri" w:hAnsi="Calibri" w:cs="Calibri"/>
-        </w:rPr>
-      </w:pPr>
+        <w:lastRenderedPageBreak/>
+        <w:t>visual.py</w:t>
+      </w:r>
+    </w:p>
+    <w:p>
+      <w:pPr>
+        <w:numPr>
+          <w:ilvl w:val="1"/>
+          <w:numId w:val="17"/>
+        </w:numPr>
+        <w:rPr>
+          <w:rFonts w:ascii="Calibri" w:hAnsi="Calibri" w:cs="Calibri"/>
+        </w:rPr>
+      </w:pPr>
+      <w:r>
+        <w:rPr>
+          <w:rFonts w:ascii="Calibri" w:hAnsi="Calibri" w:cs="Calibri"/>
+        </w:rPr>
+        <w:t xml:space="preserve">Grafické vykreslování pomocí </w:t>
+      </w:r>
       <w:r>
         <w:rPr>
           <w:rFonts w:ascii="Calibri" w:hAnsi="Calibri" w:cs="Calibri"/>
           <w:b/>
           <w:bCs/>
         </w:rPr>
-        <w:t>Hlavní smyčka</w:t>
-      </w:r>
-      <w:r>
-        <w:rPr>
-          <w:rFonts w:ascii="Calibri" w:hAnsi="Calibri" w:cs="Calibri"/>
-        </w:rPr>
-        <w:t xml:space="preserve"> – vykreslení herní plochy, zpracování událostí, volání tahů hráčů.</w:t>
-      </w:r>
-    </w:p>
-    <w:p>
-      <w:pPr>
-        <w:rPr>
-          <w:rFonts w:ascii="Calibri" w:eastAsia="Times New Roman" w:hAnsi="Calibri" w:cs="Calibri"/>
-          <w:kern w:val="0"/>
-          <w:lang w:eastAsia="cs-CZ"/>
-          <w14:ligatures w14:val="none"/>
-        </w:rPr>
-      </w:pPr>
-      <w:r>
-        <w:rPr>
-          <w:rFonts w:ascii="Calibri" w:hAnsi="Calibri" w:cs="Calibri"/>
-        </w:rPr>
-        <w:t>Pro</w:t>
-      </w:r>
-      <w:r>
-        <w:rPr>
-          <w:rFonts w:ascii="Calibri" w:hAnsi="Calibri" w:cs="Calibri"/>
-        </w:rPr>
-        <w:t>jekt</w:t>
-      </w:r>
-      <w:r>
-        <w:rPr>
-          <w:rFonts w:ascii="Calibri" w:hAnsi="Calibri" w:cs="Calibri"/>
-        </w:rPr>
-        <w:t xml:space="preserve"> je </w:t>
-      </w:r>
-      <w:r>
-        <w:rPr>
-          <w:rFonts w:ascii="Calibri" w:hAnsi="Calibri" w:cs="Calibri"/>
-        </w:rPr>
-        <w:t xml:space="preserve">kvůli přehlednosti </w:t>
-      </w:r>
-      <w:r>
-        <w:rPr>
-          <w:rFonts w:ascii="Calibri" w:hAnsi="Calibri" w:cs="Calibri"/>
-        </w:rPr>
-        <w:t>rozdělen do více souborů</w:t>
-      </w:r>
-      <w:r>
-        <w:rPr>
-          <w:rFonts w:ascii="Calibri" w:hAnsi="Calibri" w:cs="Calibri"/>
-        </w:rPr>
-        <w:t>, které</w:t>
-      </w:r>
-      <w:r>
-        <w:rPr>
-          <w:rFonts w:ascii="Calibri" w:eastAsia="Times New Roman" w:hAnsi="Calibri" w:cs="Calibri"/>
-          <w:kern w:val="0"/>
-          <w:lang w:eastAsia="cs-CZ"/>
-          <w14:ligatures w14:val="none"/>
-        </w:rPr>
-        <w:t xml:space="preserve"> na sebe odkazují:</w:t>
+        <w:t>pygame</w:t>
+      </w:r>
+      <w:r>
+        <w:rPr>
+          <w:rFonts w:ascii="Calibri" w:hAnsi="Calibri" w:cs="Calibri"/>
+        </w:rPr>
+        <w:t>.</w:t>
+      </w:r>
+    </w:p>
+    <w:p>
+      <w:pPr>
+        <w:numPr>
+          <w:ilvl w:val="1"/>
+          <w:numId w:val="17"/>
+        </w:numPr>
+        <w:rPr>
+          <w:rFonts w:ascii="Calibri" w:hAnsi="Calibri" w:cs="Calibri"/>
+        </w:rPr>
+      </w:pPr>
+      <w:r>
+        <w:rPr>
+          <w:rFonts w:ascii="Calibri" w:hAnsi="Calibri" w:cs="Calibri"/>
+        </w:rPr>
+        <w:t>run_gui_game(p1, p2) spouští hru mezi dvěma hráči.</w:t>
+      </w:r>
+    </w:p>
+    <w:p>
+      <w:pPr>
+        <w:numPr>
+          <w:ilvl w:val="1"/>
+          <w:numId w:val="17"/>
+        </w:numPr>
+        <w:rPr>
+          <w:rFonts w:ascii="Calibri" w:hAnsi="Calibri" w:cs="Calibri"/>
+        </w:rPr>
+      </w:pPr>
+      <w:r>
+        <w:rPr>
+          <w:rFonts w:ascii="Calibri" w:hAnsi="Calibri" w:cs="Calibri"/>
+        </w:rPr>
+        <w:t>Funkce start_menu() umožňuje výběr režimu (hráč vs hráč, hráč vs AI, AI vs AI).</w:t>
+      </w:r>
+    </w:p>
+    <w:p>
+      <w:pPr>
+        <w:numPr>
+          <w:ilvl w:val="1"/>
+          <w:numId w:val="17"/>
+        </w:numPr>
+        <w:rPr>
+          <w:rFonts w:ascii="Calibri" w:hAnsi="Calibri" w:cs="Calibri"/>
+        </w:rPr>
+      </w:pPr>
+      <w:r>
+        <w:rPr>
+          <w:rFonts w:ascii="Calibri" w:hAnsi="Calibri" w:cs="Calibri"/>
+        </w:rPr>
+        <w:t>Zobrazuje zprávy o hře, aktuálního hráče a obrazovku „Game Over“.</w:t>
       </w:r>
     </w:p>
     <w:p>
       <w:pPr>
         <w:numPr>
           <w:ilvl w:val="0"/>
-          <w:numId w:val="1"/>
-        </w:numPr>
-        <w:spacing w:before="100" w:beforeAutospacing="1" w:after="100" w:afterAutospacing="1" w:line="240" w:lineRule="auto"/>
-        <w:rPr>
-          <w:rFonts w:ascii="Calibri" w:eastAsia="Times New Roman" w:hAnsi="Calibri" w:cs="Calibri"/>
-          <w:kern w:val="0"/>
-          <w:lang w:eastAsia="cs-CZ"/>
-          <w14:ligatures w14:val="none"/>
-        </w:rPr>
-      </w:pPr>
-      <w:r>
-        <w:rPr>
-          <w:rFonts w:ascii="Calibri" w:eastAsia="Times New Roman" w:hAnsi="Calibri" w:cs="Calibri"/>
+          <w:numId w:val="17"/>
+        </w:numPr>
+        <w:rPr>
+          <w:rFonts w:ascii="Calibri" w:hAnsi="Calibri" w:cs="Calibri"/>
+        </w:rPr>
+      </w:pPr>
+      <w:r>
+        <w:rPr>
+          <w:rFonts w:ascii="Calibri" w:hAnsi="Calibri" w:cs="Calibri"/>
           <w:b/>
           <w:bCs/>
-          <w:kern w:val="0"/>
-          <w:sz w:val="20"/>
-          <w:szCs w:val="20"/>
-          <w:lang w:eastAsia="cs-CZ"/>
-          <w14:ligatures w14:val="none"/>
-        </w:rPr>
-        <w:t>piece.py</w:t>
-      </w:r>
-      <w:r>
-        <w:rPr>
-          <w:rFonts w:ascii="Calibri" w:eastAsia="Times New Roman" w:hAnsi="Calibri" w:cs="Calibri"/>
-          <w:kern w:val="0"/>
-          <w:lang w:eastAsia="cs-CZ"/>
-          <w14:ligatures w14:val="none"/>
-        </w:rPr>
-        <w:br/>
-        <w:t xml:space="preserve">Obsahuje třídu </w:t>
-      </w:r>
-      <w:proofErr w:type="spellStart"/>
-      <w:r>
-        <w:rPr>
-          <w:rFonts w:ascii="Calibri" w:eastAsia="Times New Roman" w:hAnsi="Calibri" w:cs="Calibri"/>
-          <w:kern w:val="0"/>
-          <w:sz w:val="20"/>
-          <w:szCs w:val="20"/>
-          <w:lang w:eastAsia="cs-CZ"/>
-          <w14:ligatures w14:val="none"/>
-        </w:rPr>
-        <w:t>Piece</w:t>
-      </w:r>
-      <w:proofErr w:type="spellEnd"/>
-      <w:r>
-        <w:rPr>
-          <w:rFonts w:ascii="Calibri" w:eastAsia="Times New Roman" w:hAnsi="Calibri" w:cs="Calibri"/>
-          <w:kern w:val="0"/>
-          <w:lang w:eastAsia="cs-CZ"/>
-          <w14:ligatures w14:val="none"/>
-        </w:rPr>
-        <w:t>, která reprezentuje jednu figurku.</w:t>
+        </w:rPr>
+        <w:t>main.py</w:t>
       </w:r>
     </w:p>
     <w:p>
       <w:pPr>
         <w:numPr>
           <w:ilvl w:val="1"/>
-          <w:numId w:val="1"/>
-        </w:numPr>
-        <w:spacing w:before="100" w:beforeAutospacing="1" w:after="100" w:afterAutospacing="1" w:line="240" w:lineRule="auto"/>
-        <w:rPr>
-          <w:rFonts w:ascii="Calibri" w:eastAsia="Times New Roman" w:hAnsi="Calibri" w:cs="Calibri"/>
-          <w:kern w:val="0"/>
-          <w:lang w:eastAsia="cs-CZ"/>
-          <w14:ligatures w14:val="none"/>
-        </w:rPr>
-      </w:pPr>
-      <w:r>
-        <w:rPr>
-          <w:rFonts w:ascii="Calibri" w:eastAsia="Times New Roman" w:hAnsi="Calibri" w:cs="Calibri"/>
-          <w:kern w:val="0"/>
-          <w:lang w:eastAsia="cs-CZ"/>
-          <w14:ligatures w14:val="none"/>
-        </w:rPr>
-        <w:t>Udržuje barvu, pozici a informaci, zda je figurka dáma.</w:t>
+          <w:numId w:val="17"/>
+        </w:numPr>
+        <w:rPr>
+          <w:rFonts w:ascii="Calibri" w:hAnsi="Calibri" w:cs="Calibri"/>
+        </w:rPr>
+      </w:pPr>
+      <w:r>
+        <w:rPr>
+          <w:rFonts w:ascii="Calibri" w:hAnsi="Calibri" w:cs="Calibri"/>
+        </w:rPr>
+        <w:t>Hlavní soubor, který propojuje všechny moduly.</w:t>
       </w:r>
     </w:p>
     <w:p>
       <w:pPr>
         <w:numPr>
           <w:ilvl w:val="1"/>
-          <w:numId w:val="1"/>
-        </w:numPr>
-        <w:spacing w:before="100" w:beforeAutospacing="1" w:after="100" w:afterAutospacing="1" w:line="240" w:lineRule="auto"/>
-        <w:rPr>
-          <w:rFonts w:ascii="Calibri" w:eastAsia="Times New Roman" w:hAnsi="Calibri" w:cs="Calibri"/>
-          <w:kern w:val="0"/>
-          <w:lang w:eastAsia="cs-CZ"/>
-          <w14:ligatures w14:val="none"/>
-        </w:rPr>
-      </w:pPr>
-      <w:r>
-        <w:rPr>
-          <w:rFonts w:ascii="Calibri" w:eastAsia="Times New Roman" w:hAnsi="Calibri" w:cs="Calibri"/>
-          <w:kern w:val="0"/>
-          <w:lang w:eastAsia="cs-CZ"/>
-          <w14:ligatures w14:val="none"/>
-        </w:rPr>
-        <w:t>Definuje metody pro možné tahy (</w:t>
-      </w:r>
-      <w:proofErr w:type="gramStart"/>
-      <w:r>
-        <w:rPr>
-          <w:rFonts w:ascii="Calibri" w:eastAsia="Times New Roman" w:hAnsi="Calibri" w:cs="Calibri"/>
-          <w:kern w:val="0"/>
-          <w:sz w:val="20"/>
-          <w:szCs w:val="20"/>
-          <w:lang w:eastAsia="cs-CZ"/>
-          <w14:ligatures w14:val="none"/>
-        </w:rPr>
-        <w:t>krok(</w:t>
-      </w:r>
-      <w:proofErr w:type="gramEnd"/>
-      <w:r>
-        <w:rPr>
-          <w:rFonts w:ascii="Calibri" w:eastAsia="Times New Roman" w:hAnsi="Calibri" w:cs="Calibri"/>
-          <w:kern w:val="0"/>
-          <w:sz w:val="20"/>
-          <w:szCs w:val="20"/>
-          <w:lang w:eastAsia="cs-CZ"/>
-          <w14:ligatures w14:val="none"/>
-        </w:rPr>
-        <w:t>)</w:t>
-      </w:r>
-      <w:r>
-        <w:rPr>
-          <w:rFonts w:ascii="Calibri" w:eastAsia="Times New Roman" w:hAnsi="Calibri" w:cs="Calibri"/>
-          <w:kern w:val="0"/>
-          <w:lang w:eastAsia="cs-CZ"/>
-          <w14:ligatures w14:val="none"/>
-        </w:rPr>
-        <w:t xml:space="preserve">, </w:t>
-      </w:r>
-      <w:proofErr w:type="gramStart"/>
-      <w:r>
-        <w:rPr>
-          <w:rFonts w:ascii="Calibri" w:eastAsia="Times New Roman" w:hAnsi="Calibri" w:cs="Calibri"/>
-          <w:kern w:val="0"/>
-          <w:sz w:val="20"/>
-          <w:szCs w:val="20"/>
-          <w:lang w:eastAsia="cs-CZ"/>
-          <w14:ligatures w14:val="none"/>
-        </w:rPr>
-        <w:t>skok(</w:t>
-      </w:r>
-      <w:proofErr w:type="gramEnd"/>
-      <w:r>
-        <w:rPr>
-          <w:rFonts w:ascii="Calibri" w:eastAsia="Times New Roman" w:hAnsi="Calibri" w:cs="Calibri"/>
-          <w:kern w:val="0"/>
-          <w:sz w:val="20"/>
-          <w:szCs w:val="20"/>
-          <w:lang w:eastAsia="cs-CZ"/>
-          <w14:ligatures w14:val="none"/>
-        </w:rPr>
-        <w:t>)</w:t>
-      </w:r>
-      <w:r>
-        <w:rPr>
-          <w:rFonts w:ascii="Calibri" w:eastAsia="Times New Roman" w:hAnsi="Calibri" w:cs="Calibri"/>
-          <w:kern w:val="0"/>
-          <w:lang w:eastAsia="cs-CZ"/>
-          <w14:ligatures w14:val="none"/>
-        </w:rPr>
-        <w:t>).</w:t>
+          <w:numId w:val="17"/>
+        </w:numPr>
+        <w:rPr>
+          <w:rFonts w:ascii="Calibri" w:hAnsi="Calibri" w:cs="Calibri"/>
+        </w:rPr>
+      </w:pPr>
+      <w:r>
+        <w:rPr>
+          <w:rFonts w:ascii="Calibri" w:hAnsi="Calibri" w:cs="Calibri"/>
+        </w:rPr>
+        <w:t>Spustí startovní menu, vytvoří hráče a hru a spustí GUI.</w:t>
       </w:r>
     </w:p>
     <w:p>
       <w:pPr>
         <w:numPr>
           <w:ilvl w:val="0"/>
-          <w:numId w:val="1"/>
-        </w:numPr>
-        <w:spacing w:before="100" w:beforeAutospacing="1" w:after="100" w:afterAutospacing="1" w:line="240" w:lineRule="auto"/>
-        <w:rPr>
-          <w:rFonts w:ascii="Calibri" w:eastAsia="Times New Roman" w:hAnsi="Calibri" w:cs="Calibri"/>
-          <w:kern w:val="0"/>
-          <w:lang w:eastAsia="cs-CZ"/>
-          <w14:ligatures w14:val="none"/>
-        </w:rPr>
-      </w:pPr>
-      <w:r>
-        <w:rPr>
-          <w:rFonts w:ascii="Calibri" w:eastAsia="Times New Roman" w:hAnsi="Calibri" w:cs="Calibri"/>
+          <w:numId w:val="17"/>
+        </w:numPr>
+        <w:rPr>
+          <w:rFonts w:ascii="Calibri" w:hAnsi="Calibri" w:cs="Calibri"/>
+        </w:rPr>
+      </w:pPr>
+      <w:r>
+        <w:rPr>
+          <w:rFonts w:ascii="Calibri" w:hAnsi="Calibri" w:cs="Calibri"/>
           <w:b/>
           <w:bCs/>
-          <w:kern w:val="0"/>
-          <w:sz w:val="20"/>
-          <w:szCs w:val="20"/>
-          <w:lang w:eastAsia="cs-CZ"/>
-          <w14:ligatures w14:val="none"/>
-        </w:rPr>
-        <w:t>board.py</w:t>
-      </w:r>
-      <w:r>
-        <w:rPr>
-          <w:rFonts w:ascii="Calibri" w:eastAsia="Times New Roman" w:hAnsi="Calibri" w:cs="Calibri"/>
-          <w:kern w:val="0"/>
-          <w:lang w:eastAsia="cs-CZ"/>
-          <w14:ligatures w14:val="none"/>
-        </w:rPr>
-        <w:br/>
-        <w:t xml:space="preserve">Definuje třídu </w:t>
-      </w:r>
-      <w:proofErr w:type="spellStart"/>
-      <w:r>
-        <w:rPr>
-          <w:rFonts w:ascii="Calibri" w:eastAsia="Times New Roman" w:hAnsi="Calibri" w:cs="Calibri"/>
-          <w:kern w:val="0"/>
-          <w:sz w:val="20"/>
-          <w:szCs w:val="20"/>
-          <w:lang w:eastAsia="cs-CZ"/>
-          <w14:ligatures w14:val="none"/>
-        </w:rPr>
-        <w:t>Board</w:t>
-      </w:r>
-      <w:proofErr w:type="spellEnd"/>
-      <w:r>
-        <w:rPr>
-          <w:rFonts w:ascii="Calibri" w:eastAsia="Times New Roman" w:hAnsi="Calibri" w:cs="Calibri"/>
-          <w:kern w:val="0"/>
-          <w:lang w:eastAsia="cs-CZ"/>
-          <w14:ligatures w14:val="none"/>
-        </w:rPr>
-        <w:t>, která reprezentuje herní plochu.</w:t>
+        </w:rPr>
+        <w:t>tests.py</w:t>
       </w:r>
     </w:p>
     <w:p>
       <w:pPr>
         <w:numPr>
           <w:ilvl w:val="1"/>
-          <w:numId w:val="1"/>
-        </w:numPr>
-        <w:spacing w:before="100" w:beforeAutospacing="1" w:after="100" w:afterAutospacing="1" w:line="240" w:lineRule="auto"/>
-        <w:rPr>
-          <w:rFonts w:ascii="Calibri" w:eastAsia="Times New Roman" w:hAnsi="Calibri" w:cs="Calibri"/>
-          <w:kern w:val="0"/>
-          <w:lang w:eastAsia="cs-CZ"/>
-          <w14:ligatures w14:val="none"/>
-        </w:rPr>
-      </w:pPr>
-      <w:r>
-        <w:rPr>
-          <w:rFonts w:ascii="Calibri" w:eastAsia="Times New Roman" w:hAnsi="Calibri" w:cs="Calibri"/>
-          <w:kern w:val="0"/>
-          <w:lang w:eastAsia="cs-CZ"/>
-          <w14:ligatures w14:val="none"/>
-        </w:rPr>
-        <w:t>Obsahuje matici polí a aktuální rozložení figurek.</w:t>
+          <w:numId w:val="17"/>
+        </w:numPr>
+        <w:rPr>
+          <w:rFonts w:ascii="Calibri" w:hAnsi="Calibri" w:cs="Calibri"/>
+        </w:rPr>
+      </w:pPr>
+      <w:r>
+        <w:rPr>
+          <w:rFonts w:ascii="Calibri" w:hAnsi="Calibri" w:cs="Calibri"/>
+        </w:rPr>
+        <w:t>Obsahuje unit testy pro hlavní herní pravidla.</w:t>
       </w:r>
     </w:p>
     <w:p>
       <w:pPr>
         <w:numPr>
           <w:ilvl w:val="1"/>
-          <w:numId w:val="1"/>
-        </w:numPr>
-        <w:spacing w:before="100" w:beforeAutospacing="1" w:after="100" w:afterAutospacing="1" w:line="240" w:lineRule="auto"/>
-        <w:rPr>
-          <w:rFonts w:ascii="Calibri" w:eastAsia="Times New Roman" w:hAnsi="Calibri" w:cs="Calibri"/>
-          <w:kern w:val="0"/>
-          <w:lang w:eastAsia="cs-CZ"/>
-          <w14:ligatures w14:val="none"/>
-        </w:rPr>
-      </w:pPr>
-      <w:r>
-        <w:rPr>
-          <w:rFonts w:ascii="Calibri" w:eastAsia="Times New Roman" w:hAnsi="Calibri" w:cs="Calibri"/>
-          <w:kern w:val="0"/>
-          <w:lang w:eastAsia="cs-CZ"/>
-          <w14:ligatures w14:val="none"/>
-        </w:rPr>
-        <w:t>Umí kontrolovat platnost tahu (</w:t>
-      </w:r>
-      <w:proofErr w:type="spellStart"/>
-      <w:r>
-        <w:rPr>
-          <w:rFonts w:ascii="Calibri" w:eastAsia="Times New Roman" w:hAnsi="Calibri" w:cs="Calibri"/>
-          <w:kern w:val="0"/>
-          <w:sz w:val="20"/>
-          <w:szCs w:val="20"/>
-          <w:lang w:eastAsia="cs-CZ"/>
-          <w14:ligatures w14:val="none"/>
-        </w:rPr>
-        <w:t>check_valid_move</w:t>
-      </w:r>
-      <w:proofErr w:type="spellEnd"/>
-      <w:r>
-        <w:rPr>
-          <w:rFonts w:ascii="Calibri" w:eastAsia="Times New Roman" w:hAnsi="Calibri" w:cs="Calibri"/>
-          <w:kern w:val="0"/>
-          <w:lang w:eastAsia="cs-CZ"/>
-          <w14:ligatures w14:val="none"/>
-        </w:rPr>
-        <w:t>).</w:t>
-      </w:r>
-    </w:p>
-    <w:p>
-      <w:pPr>
-        <w:numPr>
-          <w:ilvl w:val="1"/>
-          <w:numId w:val="1"/>
-        </w:numPr>
-        <w:spacing w:before="100" w:beforeAutospacing="1" w:after="100" w:afterAutospacing="1" w:line="240" w:lineRule="auto"/>
-        <w:rPr>
-          <w:rFonts w:ascii="Calibri" w:eastAsia="Times New Roman" w:hAnsi="Calibri" w:cs="Calibri"/>
-          <w:kern w:val="0"/>
-          <w:lang w:eastAsia="cs-CZ"/>
-          <w14:ligatures w14:val="none"/>
-        </w:rPr>
-      </w:pPr>
-      <w:r>
-        <w:rPr>
-          <w:rFonts w:ascii="Calibri" w:eastAsia="Times New Roman" w:hAnsi="Calibri" w:cs="Calibri"/>
-          <w:kern w:val="0"/>
-          <w:lang w:eastAsia="cs-CZ"/>
-          <w14:ligatures w14:val="none"/>
-        </w:rPr>
-        <w:t xml:space="preserve">Metoda </w:t>
-      </w:r>
-      <w:proofErr w:type="spellStart"/>
-      <w:r>
-        <w:rPr>
-          <w:rFonts w:ascii="Calibri" w:eastAsia="Times New Roman" w:hAnsi="Calibri" w:cs="Calibri"/>
-          <w:kern w:val="0"/>
-          <w:sz w:val="20"/>
-          <w:szCs w:val="20"/>
-          <w:lang w:eastAsia="cs-CZ"/>
-          <w14:ligatures w14:val="none"/>
-        </w:rPr>
-        <w:t>je_v_</w:t>
-      </w:r>
-      <w:proofErr w:type="gramStart"/>
-      <w:r>
-        <w:rPr>
-          <w:rFonts w:ascii="Calibri" w:eastAsia="Times New Roman" w:hAnsi="Calibri" w:cs="Calibri"/>
-          <w:kern w:val="0"/>
-          <w:sz w:val="20"/>
-          <w:szCs w:val="20"/>
-          <w:lang w:eastAsia="cs-CZ"/>
-          <w14:ligatures w14:val="none"/>
-        </w:rPr>
-        <w:t>poli</w:t>
-      </w:r>
-      <w:proofErr w:type="spellEnd"/>
-      <w:r>
-        <w:rPr>
-          <w:rFonts w:ascii="Calibri" w:eastAsia="Times New Roman" w:hAnsi="Calibri" w:cs="Calibri"/>
-          <w:kern w:val="0"/>
-          <w:sz w:val="20"/>
-          <w:szCs w:val="20"/>
-          <w:lang w:eastAsia="cs-CZ"/>
-          <w14:ligatures w14:val="none"/>
-        </w:rPr>
-        <w:t>(</w:t>
-      </w:r>
-      <w:proofErr w:type="gramEnd"/>
-      <w:r>
-        <w:rPr>
-          <w:rFonts w:ascii="Calibri" w:eastAsia="Times New Roman" w:hAnsi="Calibri" w:cs="Calibri"/>
-          <w:kern w:val="0"/>
-          <w:sz w:val="20"/>
-          <w:szCs w:val="20"/>
-          <w:lang w:eastAsia="cs-CZ"/>
-          <w14:ligatures w14:val="none"/>
-        </w:rPr>
-        <w:t>)</w:t>
-      </w:r>
-      <w:r>
-        <w:rPr>
-          <w:rFonts w:ascii="Calibri" w:eastAsia="Times New Roman" w:hAnsi="Calibri" w:cs="Calibri"/>
-          <w:kern w:val="0"/>
-          <w:lang w:eastAsia="cs-CZ"/>
-          <w14:ligatures w14:val="none"/>
-        </w:rPr>
-        <w:t xml:space="preserve"> zajišťuje kontrolu, zda souřadnice spadají do hrací plochy (včetně „obalení“ při válcové šachovnici).</w:t>
-      </w:r>
-    </w:p>
-    <w:p>
-      <w:pPr>
-        <w:numPr>
-          <w:ilvl w:val="0"/>
-          <w:numId w:val="1"/>
-        </w:numPr>
-        <w:spacing w:before="100" w:beforeAutospacing="1" w:after="100" w:afterAutospacing="1" w:line="240" w:lineRule="auto"/>
-        <w:rPr>
-          <w:rFonts w:ascii="Calibri" w:eastAsia="Times New Roman" w:hAnsi="Calibri" w:cs="Calibri"/>
-          <w:kern w:val="0"/>
-          <w:lang w:eastAsia="cs-CZ"/>
-          <w14:ligatures w14:val="none"/>
-        </w:rPr>
-      </w:pPr>
-      <w:r>
-        <w:rPr>
-          <w:rFonts w:ascii="Calibri" w:eastAsia="Times New Roman" w:hAnsi="Calibri" w:cs="Calibri"/>
+          <w:numId w:val="17"/>
+        </w:numPr>
+        <w:rPr>
+          <w:rFonts w:ascii="Calibri" w:hAnsi="Calibri" w:cs="Calibri"/>
+        </w:rPr>
+      </w:pPr>
+      <w:r>
+        <w:rPr>
+          <w:rFonts w:ascii="Calibri" w:hAnsi="Calibri" w:cs="Calibri"/>
+        </w:rPr>
+        <w:t>Testuje např. inicializaci, možnost tahu, povýšení na dámu, vícenásobné skoky nebo konec hry.</w:t>
+      </w:r>
+    </w:p>
+    <w:p>
+      <w:pPr>
+        <w:rPr>
+          <w:rFonts w:ascii="Calibri" w:hAnsi="Calibri" w:cs="Calibri"/>
           <w:b/>
           <w:bCs/>
-          <w:kern w:val="0"/>
-          <w:sz w:val="20"/>
-          <w:szCs w:val="20"/>
-          <w:lang w:eastAsia="cs-CZ"/>
-          <w14:ligatures w14:val="none"/>
-        </w:rPr>
-        <w:t>game.py</w:t>
-      </w:r>
-      <w:r>
-        <w:rPr>
-          <w:rFonts w:ascii="Calibri" w:eastAsia="Times New Roman" w:hAnsi="Calibri" w:cs="Calibri"/>
-          <w:kern w:val="0"/>
-          <w:lang w:eastAsia="cs-CZ"/>
-          <w14:ligatures w14:val="none"/>
-        </w:rPr>
-        <w:br/>
-        <w:t>Obsahuje logiku celé hry.</w:t>
-      </w:r>
-    </w:p>
-    <w:p>
-      <w:pPr>
-        <w:numPr>
-          <w:ilvl w:val="1"/>
-          <w:numId w:val="1"/>
-        </w:numPr>
-        <w:spacing w:before="100" w:beforeAutospacing="1" w:after="100" w:afterAutospacing="1" w:line="240" w:lineRule="auto"/>
-        <w:rPr>
-          <w:rFonts w:ascii="Calibri" w:eastAsia="Times New Roman" w:hAnsi="Calibri" w:cs="Calibri"/>
-          <w:kern w:val="0"/>
-          <w:lang w:eastAsia="cs-CZ"/>
-          <w14:ligatures w14:val="none"/>
-        </w:rPr>
-      </w:pPr>
-      <w:r>
-        <w:rPr>
-          <w:rFonts w:ascii="Calibri" w:eastAsia="Times New Roman" w:hAnsi="Calibri" w:cs="Calibri"/>
-          <w:kern w:val="0"/>
-          <w:lang w:eastAsia="cs-CZ"/>
-          <w14:ligatures w14:val="none"/>
-        </w:rPr>
-        <w:t>Uchovává informace o hráčích, stavu hry a tahu na řadě.</w:t>
-      </w:r>
-    </w:p>
-    <w:p>
-      <w:pPr>
-        <w:numPr>
-          <w:ilvl w:val="1"/>
-          <w:numId w:val="1"/>
-        </w:numPr>
-        <w:spacing w:before="100" w:beforeAutospacing="1" w:after="100" w:afterAutospacing="1" w:line="240" w:lineRule="auto"/>
-        <w:rPr>
-          <w:rFonts w:ascii="Calibri" w:eastAsia="Times New Roman" w:hAnsi="Calibri" w:cs="Calibri"/>
-          <w:kern w:val="0"/>
-          <w:lang w:eastAsia="cs-CZ"/>
-          <w14:ligatures w14:val="none"/>
-        </w:rPr>
-      </w:pPr>
-      <w:r>
-        <w:rPr>
-          <w:rFonts w:ascii="Calibri" w:eastAsia="Times New Roman" w:hAnsi="Calibri" w:cs="Calibri"/>
-          <w:kern w:val="0"/>
-          <w:lang w:eastAsia="cs-CZ"/>
-          <w14:ligatures w14:val="none"/>
-        </w:rPr>
-        <w:t xml:space="preserve">Implementuje </w:t>
-      </w:r>
-      <w:proofErr w:type="spellStart"/>
-      <w:r>
-        <w:rPr>
-          <w:rFonts w:ascii="Calibri" w:eastAsia="Times New Roman" w:hAnsi="Calibri" w:cs="Calibri"/>
-          <w:kern w:val="0"/>
-          <w:sz w:val="20"/>
-          <w:szCs w:val="20"/>
-          <w:lang w:eastAsia="cs-CZ"/>
-          <w14:ligatures w14:val="none"/>
-        </w:rPr>
-        <w:t>play_</w:t>
-      </w:r>
-      <w:proofErr w:type="gramStart"/>
-      <w:r>
-        <w:rPr>
-          <w:rFonts w:ascii="Calibri" w:eastAsia="Times New Roman" w:hAnsi="Calibri" w:cs="Calibri"/>
-          <w:kern w:val="0"/>
-          <w:sz w:val="20"/>
-          <w:szCs w:val="20"/>
-          <w:lang w:eastAsia="cs-CZ"/>
-          <w14:ligatures w14:val="none"/>
-        </w:rPr>
-        <w:t>turn</w:t>
-      </w:r>
-      <w:proofErr w:type="spellEnd"/>
-      <w:r>
-        <w:rPr>
-          <w:rFonts w:ascii="Calibri" w:eastAsia="Times New Roman" w:hAnsi="Calibri" w:cs="Calibri"/>
-          <w:kern w:val="0"/>
-          <w:sz w:val="20"/>
-          <w:szCs w:val="20"/>
-          <w:lang w:eastAsia="cs-CZ"/>
-          <w14:ligatures w14:val="none"/>
-        </w:rPr>
-        <w:t>(</w:t>
-      </w:r>
-      <w:proofErr w:type="gramEnd"/>
-      <w:r>
-        <w:rPr>
-          <w:rFonts w:ascii="Calibri" w:eastAsia="Times New Roman" w:hAnsi="Calibri" w:cs="Calibri"/>
-          <w:kern w:val="0"/>
-          <w:sz w:val="20"/>
-          <w:szCs w:val="20"/>
-          <w:lang w:eastAsia="cs-CZ"/>
-          <w14:ligatures w14:val="none"/>
-        </w:rPr>
-        <w:t>)</w:t>
-      </w:r>
-      <w:r>
-        <w:rPr>
-          <w:rFonts w:ascii="Calibri" w:eastAsia="Times New Roman" w:hAnsi="Calibri" w:cs="Calibri"/>
-          <w:kern w:val="0"/>
-          <w:lang w:eastAsia="cs-CZ"/>
-          <w14:ligatures w14:val="none"/>
-        </w:rPr>
-        <w:t>, která provádí tah a vyhodnocuje jeho důsledky.</w:t>
-      </w:r>
-    </w:p>
-    <w:p>
-      <w:pPr>
-        <w:numPr>
-          <w:ilvl w:val="1"/>
-          <w:numId w:val="1"/>
-        </w:numPr>
-        <w:spacing w:before="100" w:beforeAutospacing="1" w:after="100" w:afterAutospacing="1" w:line="240" w:lineRule="auto"/>
-        <w:rPr>
-          <w:rFonts w:ascii="Calibri" w:eastAsia="Times New Roman" w:hAnsi="Calibri" w:cs="Calibri"/>
-          <w:kern w:val="0"/>
-          <w:lang w:eastAsia="cs-CZ"/>
-          <w14:ligatures w14:val="none"/>
-        </w:rPr>
-      </w:pPr>
-      <w:r>
-        <w:rPr>
-          <w:rFonts w:ascii="Calibri" w:eastAsia="Times New Roman" w:hAnsi="Calibri" w:cs="Calibri"/>
-          <w:kern w:val="0"/>
-          <w:lang w:eastAsia="cs-CZ"/>
-          <w14:ligatures w14:val="none"/>
-        </w:rPr>
-        <w:t xml:space="preserve">Metoda </w:t>
-      </w:r>
-      <w:proofErr w:type="spellStart"/>
-      <w:proofErr w:type="gramStart"/>
-      <w:r>
-        <w:rPr>
-          <w:rFonts w:ascii="Calibri" w:eastAsia="Times New Roman" w:hAnsi="Calibri" w:cs="Calibri"/>
-          <w:kern w:val="0"/>
-          <w:sz w:val="20"/>
-          <w:szCs w:val="20"/>
-          <w:lang w:eastAsia="cs-CZ"/>
-          <w14:ligatures w14:val="none"/>
-        </w:rPr>
-        <w:t>winner</w:t>
-      </w:r>
-      <w:proofErr w:type="spellEnd"/>
-      <w:r>
-        <w:rPr>
-          <w:rFonts w:ascii="Calibri" w:eastAsia="Times New Roman" w:hAnsi="Calibri" w:cs="Calibri"/>
-          <w:kern w:val="0"/>
-          <w:sz w:val="20"/>
-          <w:szCs w:val="20"/>
-          <w:lang w:eastAsia="cs-CZ"/>
-          <w14:ligatures w14:val="none"/>
-        </w:rPr>
-        <w:t>(</w:t>
-      </w:r>
-      <w:proofErr w:type="gramEnd"/>
-      <w:r>
-        <w:rPr>
-          <w:rFonts w:ascii="Calibri" w:eastAsia="Times New Roman" w:hAnsi="Calibri" w:cs="Calibri"/>
-          <w:kern w:val="0"/>
-          <w:sz w:val="20"/>
-          <w:szCs w:val="20"/>
-          <w:lang w:eastAsia="cs-CZ"/>
-          <w14:ligatures w14:val="none"/>
-        </w:rPr>
-        <w:t>)</w:t>
-      </w:r>
-      <w:r>
-        <w:rPr>
-          <w:rFonts w:ascii="Calibri" w:eastAsia="Times New Roman" w:hAnsi="Calibri" w:cs="Calibri"/>
-          <w:kern w:val="0"/>
-          <w:lang w:eastAsia="cs-CZ"/>
-          <w14:ligatures w14:val="none"/>
-        </w:rPr>
-        <w:t xml:space="preserve"> určuje, zda už někdo vyhrál.</w:t>
-      </w:r>
-    </w:p>
-    <w:p>
-      <w:pPr>
-        <w:numPr>
-          <w:ilvl w:val="0"/>
-          <w:numId w:val="1"/>
-        </w:numPr>
-        <w:spacing w:before="100" w:beforeAutospacing="1" w:after="100" w:afterAutospacing="1" w:line="240" w:lineRule="auto"/>
-        <w:rPr>
-          <w:rFonts w:ascii="Calibri" w:eastAsia="Times New Roman" w:hAnsi="Calibri" w:cs="Calibri"/>
-          <w:kern w:val="0"/>
-          <w:lang w:eastAsia="cs-CZ"/>
-          <w14:ligatures w14:val="none"/>
-        </w:rPr>
-      </w:pPr>
-      <w:r>
-        <w:rPr>
-          <w:rFonts w:ascii="Calibri" w:eastAsia="Times New Roman" w:hAnsi="Calibri" w:cs="Calibri"/>
+        </w:rPr>
+      </w:pPr>
+      <w:r>
+        <w:rPr>
+          <w:rFonts w:ascii="Calibri" w:hAnsi="Calibri" w:cs="Calibri"/>
           <w:b/>
           <w:bCs/>
-          <w:kern w:val="0"/>
-          <w:sz w:val="20"/>
-          <w:szCs w:val="20"/>
-          <w:lang w:eastAsia="cs-CZ"/>
-          <w14:ligatures w14:val="none"/>
-        </w:rPr>
-        <w:t>player.py</w:t>
-      </w:r>
-      <w:r>
-        <w:rPr>
-          <w:rFonts w:ascii="Calibri" w:eastAsia="Times New Roman" w:hAnsi="Calibri" w:cs="Calibri"/>
-          <w:kern w:val="0"/>
-          <w:lang w:eastAsia="cs-CZ"/>
-          <w14:ligatures w14:val="none"/>
-        </w:rPr>
-        <w:br/>
-        <w:t xml:space="preserve">Definuje obecnou třídu </w:t>
-      </w:r>
-      <w:proofErr w:type="spellStart"/>
-      <w:r>
-        <w:rPr>
-          <w:rFonts w:ascii="Calibri" w:eastAsia="Times New Roman" w:hAnsi="Calibri" w:cs="Calibri"/>
-          <w:kern w:val="0"/>
-          <w:sz w:val="20"/>
-          <w:szCs w:val="20"/>
-          <w:lang w:eastAsia="cs-CZ"/>
-          <w14:ligatures w14:val="none"/>
-        </w:rPr>
-        <w:t>Player</w:t>
-      </w:r>
-      <w:proofErr w:type="spellEnd"/>
-      <w:r>
-        <w:rPr>
-          <w:rFonts w:ascii="Calibri" w:eastAsia="Times New Roman" w:hAnsi="Calibri" w:cs="Calibri"/>
-          <w:kern w:val="0"/>
-          <w:lang w:eastAsia="cs-CZ"/>
-          <w14:ligatures w14:val="none"/>
-        </w:rPr>
-        <w:t xml:space="preserve"> a její potomky:</w:t>
+        </w:rPr>
+        <w:t>Reprezentace vstupů a výstupů</w:t>
+      </w:r>
+    </w:p>
+    <w:p>
+      <w:pPr>
+        <w:numPr>
+          <w:ilvl w:val="0"/>
+          <w:numId w:val="18"/>
+        </w:numPr>
+        <w:rPr>
+          <w:rFonts w:ascii="Calibri" w:hAnsi="Calibri" w:cs="Calibri"/>
+        </w:rPr>
+      </w:pPr>
+      <w:r>
+        <w:rPr>
+          <w:rFonts w:ascii="Calibri" w:hAnsi="Calibri" w:cs="Calibri"/>
+        </w:rPr>
+        <w:t>Vstupy</w:t>
       </w:r>
     </w:p>
     <w:p>
       <w:pPr>
         <w:numPr>
           <w:ilvl w:val="1"/>
-          <w:numId w:val="1"/>
-        </w:numPr>
-        <w:spacing w:before="100" w:beforeAutospacing="1" w:after="100" w:afterAutospacing="1" w:line="240" w:lineRule="auto"/>
-        <w:rPr>
-          <w:rFonts w:ascii="Calibri" w:eastAsia="Times New Roman" w:hAnsi="Calibri" w:cs="Calibri"/>
-          <w:kern w:val="0"/>
-          <w:lang w:eastAsia="cs-CZ"/>
-          <w14:ligatures w14:val="none"/>
-        </w:rPr>
-      </w:pPr>
-      <w:proofErr w:type="spellStart"/>
-      <w:r>
-        <w:rPr>
-          <w:rFonts w:ascii="Calibri" w:eastAsia="Times New Roman" w:hAnsi="Calibri" w:cs="Calibri"/>
-          <w:kern w:val="0"/>
-          <w:sz w:val="20"/>
-          <w:szCs w:val="20"/>
-          <w:lang w:eastAsia="cs-CZ"/>
-          <w14:ligatures w14:val="none"/>
-        </w:rPr>
-        <w:t>HumanPlayer</w:t>
-      </w:r>
-      <w:proofErr w:type="spellEnd"/>
-      <w:r>
-        <w:rPr>
-          <w:rFonts w:ascii="Calibri" w:eastAsia="Times New Roman" w:hAnsi="Calibri" w:cs="Calibri"/>
-          <w:kern w:val="0"/>
-          <w:lang w:eastAsia="cs-CZ"/>
-          <w14:ligatures w14:val="none"/>
-        </w:rPr>
-        <w:t xml:space="preserve"> – hráč ovládaný člověkem (klikání myší).</w:t>
+          <w:numId w:val="18"/>
+        </w:numPr>
+        <w:rPr>
+          <w:rFonts w:ascii="Calibri" w:hAnsi="Calibri" w:cs="Calibri"/>
+        </w:rPr>
+      </w:pPr>
+      <w:r>
+        <w:rPr>
+          <w:rFonts w:ascii="Calibri" w:hAnsi="Calibri" w:cs="Calibri"/>
+        </w:rPr>
+        <w:t>Kliknutí myší pro lidské hráče (výběr figurky a cílového pole).</w:t>
       </w:r>
     </w:p>
     <w:p>
       <w:pPr>
         <w:numPr>
           <w:ilvl w:val="1"/>
-          <w:numId w:val="1"/>
-        </w:numPr>
-        <w:spacing w:before="100" w:beforeAutospacing="1" w:after="100" w:afterAutospacing="1" w:line="240" w:lineRule="auto"/>
-        <w:rPr>
-          <w:rFonts w:ascii="Calibri" w:eastAsia="Times New Roman" w:hAnsi="Calibri" w:cs="Calibri"/>
-          <w:kern w:val="0"/>
-          <w:lang w:eastAsia="cs-CZ"/>
-          <w14:ligatures w14:val="none"/>
-        </w:rPr>
-      </w:pPr>
-      <w:proofErr w:type="spellStart"/>
-      <w:r>
-        <w:rPr>
-          <w:rFonts w:ascii="Calibri" w:eastAsia="Times New Roman" w:hAnsi="Calibri" w:cs="Calibri"/>
-          <w:kern w:val="0"/>
-          <w:sz w:val="20"/>
-          <w:szCs w:val="20"/>
-          <w:lang w:eastAsia="cs-CZ"/>
-          <w14:ligatures w14:val="none"/>
-        </w:rPr>
-        <w:t>AIPlayer</w:t>
-      </w:r>
-      <w:proofErr w:type="spellEnd"/>
-      <w:r>
-        <w:rPr>
-          <w:rFonts w:ascii="Calibri" w:eastAsia="Times New Roman" w:hAnsi="Calibri" w:cs="Calibri"/>
-          <w:kern w:val="0"/>
-          <w:lang w:eastAsia="cs-CZ"/>
-          <w14:ligatures w14:val="none"/>
-        </w:rPr>
-        <w:t xml:space="preserve"> – počítačový hráč, který používá algoritmus minimax.</w:t>
+          <w:numId w:val="18"/>
+        </w:numPr>
+        <w:rPr>
+          <w:rFonts w:ascii="Calibri" w:hAnsi="Calibri" w:cs="Calibri"/>
+        </w:rPr>
+      </w:pPr>
+      <w:r>
+        <w:rPr>
+          <w:rFonts w:ascii="Calibri" w:hAnsi="Calibri" w:cs="Calibri"/>
+        </w:rPr>
+        <w:t>Vnitřn</w:t>
+      </w:r>
+      <w:r>
+        <w:rPr>
+          <w:rFonts w:ascii="Calibri" w:hAnsi="Calibri" w:cs="Calibri"/>
+        </w:rPr>
+        <w:t>ě generované tahy pro AI.</w:t>
       </w:r>
     </w:p>
     <w:p>
       <w:pPr>
         <w:numPr>
           <w:ilvl w:val="0"/>
-          <w:numId w:val="1"/>
-        </w:numPr>
-        <w:spacing w:before="100" w:beforeAutospacing="1" w:after="100" w:afterAutospacing="1" w:line="240" w:lineRule="auto"/>
-        <w:rPr>
-          <w:rFonts w:ascii="Calibri" w:eastAsia="Times New Roman" w:hAnsi="Calibri" w:cs="Calibri"/>
-          <w:kern w:val="0"/>
-          <w:lang w:eastAsia="cs-CZ"/>
-          <w14:ligatures w14:val="none"/>
-        </w:rPr>
-      </w:pPr>
-      <w:r>
-        <w:rPr>
-          <w:rFonts w:ascii="Calibri" w:eastAsia="Times New Roman" w:hAnsi="Calibri" w:cs="Calibri"/>
+          <w:numId w:val="18"/>
+        </w:numPr>
+        <w:rPr>
+          <w:rFonts w:ascii="Calibri" w:hAnsi="Calibri" w:cs="Calibri"/>
+        </w:rPr>
+      </w:pPr>
+      <w:r>
+        <w:rPr>
+          <w:rFonts w:ascii="Calibri" w:hAnsi="Calibri" w:cs="Calibri"/>
+        </w:rPr>
+        <w:t>Výstupy</w:t>
+      </w:r>
+    </w:p>
+    <w:p>
+      <w:pPr>
+        <w:numPr>
+          <w:ilvl w:val="1"/>
+          <w:numId w:val="18"/>
+        </w:numPr>
+        <w:rPr>
+          <w:rFonts w:ascii="Calibri" w:hAnsi="Calibri" w:cs="Calibri"/>
+        </w:rPr>
+      </w:pPr>
+      <w:r>
+        <w:rPr>
+          <w:rFonts w:ascii="Calibri" w:hAnsi="Calibri" w:cs="Calibri"/>
+        </w:rPr>
+        <w:t>Herní plocha zobrazuje aktuální stav figurek.</w:t>
+      </w:r>
+    </w:p>
+    <w:p>
+      <w:pPr>
+        <w:numPr>
+          <w:ilvl w:val="1"/>
+          <w:numId w:val="18"/>
+        </w:numPr>
+        <w:rPr>
+          <w:rFonts w:ascii="Calibri" w:hAnsi="Calibri" w:cs="Calibri"/>
+        </w:rPr>
+      </w:pPr>
+      <w:r>
+        <w:rPr>
+          <w:rFonts w:ascii="Calibri" w:hAnsi="Calibri" w:cs="Calibri"/>
+        </w:rPr>
+        <w:t>Ve spodní části se vypisují chybové hlášky (např. neplatný tah)</w:t>
+      </w:r>
+      <w:r>
+        <w:rPr>
+          <w:rFonts w:ascii="Calibri" w:hAnsi="Calibri" w:cs="Calibri"/>
+        </w:rPr>
+        <w:t xml:space="preserve"> a tahy, které AI zvažuje</w:t>
+      </w:r>
+      <w:r>
+        <w:rPr>
+          <w:rFonts w:ascii="Calibri" w:hAnsi="Calibri" w:cs="Calibri"/>
+        </w:rPr>
+        <w:t>.</w:t>
+      </w:r>
+    </w:p>
+    <w:p>
+      <w:pPr>
+        <w:numPr>
+          <w:ilvl w:val="1"/>
+          <w:numId w:val="18"/>
+        </w:numPr>
+        <w:rPr>
+          <w:rFonts w:ascii="Calibri" w:hAnsi="Calibri" w:cs="Calibri"/>
+        </w:rPr>
+      </w:pPr>
+      <w:r>
+        <w:rPr>
+          <w:rFonts w:ascii="Calibri" w:hAnsi="Calibri" w:cs="Calibri"/>
+        </w:rPr>
+        <w:t>Po vítězství hráče se zobrazí obrazovka „Game Over“ s barvou vítěze.</w:t>
+      </w:r>
+    </w:p>
+    <w:p>
+      <w:pPr>
+        <w:rPr>
+          <w:rFonts w:ascii="Calibri" w:hAnsi="Calibri" w:cs="Calibri"/>
           <w:b/>
           <w:bCs/>
-          <w:kern w:val="0"/>
-          <w:sz w:val="20"/>
-          <w:szCs w:val="20"/>
-          <w:lang w:eastAsia="cs-CZ"/>
-          <w14:ligatures w14:val="none"/>
-        </w:rPr>
-        <w:t>visual.py</w:t>
-      </w:r>
-      <w:r>
-        <w:rPr>
-          <w:rFonts w:ascii="Calibri" w:eastAsia="Times New Roman" w:hAnsi="Calibri" w:cs="Calibri"/>
-          <w:kern w:val="0"/>
-          <w:lang w:eastAsia="cs-CZ"/>
-          <w14:ligatures w14:val="none"/>
-        </w:rPr>
-        <w:br/>
-        <w:t xml:space="preserve">Obsahuje funkce pro grafické vykreslování přes knihovnu </w:t>
-      </w:r>
-      <w:proofErr w:type="spellStart"/>
-      <w:r>
-        <w:rPr>
-          <w:rFonts w:ascii="Calibri" w:eastAsia="Times New Roman" w:hAnsi="Calibri" w:cs="Calibri"/>
-          <w:kern w:val="0"/>
-          <w:sz w:val="20"/>
-          <w:szCs w:val="20"/>
-          <w:lang w:eastAsia="cs-CZ"/>
-          <w14:ligatures w14:val="none"/>
-        </w:rPr>
-        <w:t>pygame</w:t>
-      </w:r>
-      <w:proofErr w:type="spellEnd"/>
-      <w:r>
-        <w:rPr>
-          <w:rFonts w:ascii="Calibri" w:eastAsia="Times New Roman" w:hAnsi="Calibri" w:cs="Calibri"/>
-          <w:kern w:val="0"/>
-          <w:lang w:eastAsia="cs-CZ"/>
-          <w14:ligatures w14:val="none"/>
-        </w:rPr>
-        <w:t>.</w:t>
-      </w:r>
-    </w:p>
-    <w:p>
-      <w:pPr>
-        <w:numPr>
-          <w:ilvl w:val="1"/>
-          <w:numId w:val="1"/>
-        </w:numPr>
-        <w:spacing w:before="100" w:beforeAutospacing="1" w:after="100" w:afterAutospacing="1" w:line="240" w:lineRule="auto"/>
-        <w:rPr>
-          <w:rFonts w:ascii="Calibri" w:eastAsia="Times New Roman" w:hAnsi="Calibri" w:cs="Calibri"/>
-          <w:kern w:val="0"/>
-          <w:lang w:eastAsia="cs-CZ"/>
-          <w14:ligatures w14:val="none"/>
-        </w:rPr>
-      </w:pPr>
-      <w:r>
-        <w:rPr>
-          <w:rFonts w:ascii="Calibri" w:eastAsia="Times New Roman" w:hAnsi="Calibri" w:cs="Calibri"/>
-          <w:kern w:val="0"/>
-          <w:lang w:eastAsia="cs-CZ"/>
-          <w14:ligatures w14:val="none"/>
-        </w:rPr>
-        <w:t xml:space="preserve">Funkce </w:t>
-      </w:r>
-      <w:proofErr w:type="spellStart"/>
-      <w:r>
-        <w:rPr>
-          <w:rFonts w:ascii="Calibri" w:eastAsia="Times New Roman" w:hAnsi="Calibri" w:cs="Calibri"/>
-          <w:kern w:val="0"/>
-          <w:sz w:val="20"/>
-          <w:szCs w:val="20"/>
-          <w:lang w:eastAsia="cs-CZ"/>
-          <w14:ligatures w14:val="none"/>
-        </w:rPr>
-        <w:t>run_gui_</w:t>
-      </w:r>
-      <w:proofErr w:type="gramStart"/>
-      <w:r>
-        <w:rPr>
-          <w:rFonts w:ascii="Calibri" w:eastAsia="Times New Roman" w:hAnsi="Calibri" w:cs="Calibri"/>
-          <w:kern w:val="0"/>
-          <w:sz w:val="20"/>
-          <w:szCs w:val="20"/>
-          <w:lang w:eastAsia="cs-CZ"/>
-          <w14:ligatures w14:val="none"/>
-        </w:rPr>
-        <w:t>game</w:t>
-      </w:r>
-      <w:proofErr w:type="spellEnd"/>
-      <w:r>
-        <w:rPr>
-          <w:rFonts w:ascii="Calibri" w:eastAsia="Times New Roman" w:hAnsi="Calibri" w:cs="Calibri"/>
-          <w:kern w:val="0"/>
-          <w:sz w:val="20"/>
-          <w:szCs w:val="20"/>
-          <w:lang w:eastAsia="cs-CZ"/>
-          <w14:ligatures w14:val="none"/>
-        </w:rPr>
-        <w:t>(</w:t>
-      </w:r>
-      <w:proofErr w:type="gramEnd"/>
-      <w:r>
-        <w:rPr>
-          <w:rFonts w:ascii="Calibri" w:eastAsia="Times New Roman" w:hAnsi="Calibri" w:cs="Calibri"/>
-          <w:kern w:val="0"/>
-          <w:sz w:val="20"/>
-          <w:szCs w:val="20"/>
-          <w:lang w:eastAsia="cs-CZ"/>
-          <w14:ligatures w14:val="none"/>
-        </w:rPr>
-        <w:t>p1, p2)</w:t>
-      </w:r>
-      <w:r>
-        <w:rPr>
-          <w:rFonts w:ascii="Calibri" w:eastAsia="Times New Roman" w:hAnsi="Calibri" w:cs="Calibri"/>
-          <w:kern w:val="0"/>
-          <w:lang w:eastAsia="cs-CZ"/>
-          <w14:ligatures w14:val="none"/>
-        </w:rPr>
-        <w:t xml:space="preserve"> spustí hru mezi dvěma hráči (člověk vs. člověk, člověk vs. AI, AI vs. AI).</w:t>
-      </w:r>
-    </w:p>
-    <w:p>
-      <w:pPr>
-        <w:numPr>
-          <w:ilvl w:val="1"/>
-          <w:numId w:val="1"/>
-        </w:numPr>
-        <w:spacing w:before="100" w:beforeAutospacing="1" w:after="100" w:afterAutospacing="1" w:line="240" w:lineRule="auto"/>
-        <w:rPr>
-          <w:rFonts w:ascii="Calibri" w:eastAsia="Times New Roman" w:hAnsi="Calibri" w:cs="Calibri"/>
-          <w:kern w:val="0"/>
-          <w:lang w:eastAsia="cs-CZ"/>
-          <w14:ligatures w14:val="none"/>
-        </w:rPr>
-      </w:pPr>
-      <w:r>
-        <w:rPr>
-          <w:rFonts w:ascii="Calibri" w:eastAsia="Times New Roman" w:hAnsi="Calibri" w:cs="Calibri"/>
-          <w:kern w:val="0"/>
-          <w:lang w:eastAsia="cs-CZ"/>
-          <w14:ligatures w14:val="none"/>
-        </w:rPr>
-        <w:lastRenderedPageBreak/>
-        <w:t>Obsahuje kreslení šachovnice, figurek a obsluhu událostí myši.</w:t>
-      </w:r>
-    </w:p>
-    <w:p>
-      <w:pPr>
-        <w:numPr>
-          <w:ilvl w:val="0"/>
-          <w:numId w:val="1"/>
-        </w:numPr>
-        <w:spacing w:before="100" w:beforeAutospacing="1" w:after="100" w:afterAutospacing="1" w:line="240" w:lineRule="auto"/>
-        <w:rPr>
-          <w:rFonts w:ascii="Calibri" w:eastAsia="Times New Roman" w:hAnsi="Calibri" w:cs="Calibri"/>
-          <w:kern w:val="0"/>
-          <w:lang w:eastAsia="cs-CZ"/>
-          <w14:ligatures w14:val="none"/>
-        </w:rPr>
-      </w:pPr>
-      <w:r>
-        <w:rPr>
-          <w:rFonts w:ascii="Calibri" w:eastAsia="Times New Roman" w:hAnsi="Calibri" w:cs="Calibri"/>
+        </w:rPr>
+      </w:pPr>
+    </w:p>
+    <w:p>
+      <w:pPr>
+        <w:rPr>
+          <w:rFonts w:ascii="Calibri" w:hAnsi="Calibri" w:cs="Calibri"/>
           <w:b/>
           <w:bCs/>
-          <w:kern w:val="0"/>
-          <w:sz w:val="20"/>
-          <w:szCs w:val="20"/>
-          <w:lang w:eastAsia="cs-CZ"/>
-          <w14:ligatures w14:val="none"/>
-        </w:rPr>
-        <w:t>main.py</w:t>
-      </w:r>
-      <w:r>
-        <w:rPr>
-          <w:rFonts w:ascii="Calibri" w:eastAsia="Times New Roman" w:hAnsi="Calibri" w:cs="Calibri"/>
-          <w:kern w:val="0"/>
-          <w:lang w:eastAsia="cs-CZ"/>
-          <w14:ligatures w14:val="none"/>
-        </w:rPr>
-        <w:br/>
-        <w:t>Hlavní soubor programu, který propojuje vše dohromady.</w:t>
-      </w:r>
-    </w:p>
-    <w:p>
-      <w:pPr>
-        <w:numPr>
-          <w:ilvl w:val="1"/>
-          <w:numId w:val="1"/>
-        </w:numPr>
-        <w:spacing w:before="100" w:beforeAutospacing="1" w:after="100" w:afterAutospacing="1" w:line="240" w:lineRule="auto"/>
-        <w:rPr>
-          <w:rFonts w:ascii="Calibri" w:eastAsia="Times New Roman" w:hAnsi="Calibri" w:cs="Calibri"/>
-          <w:kern w:val="0"/>
-          <w:lang w:eastAsia="cs-CZ"/>
-          <w14:ligatures w14:val="none"/>
-        </w:rPr>
-      </w:pPr>
-      <w:r>
-        <w:rPr>
-          <w:rFonts w:ascii="Calibri" w:eastAsia="Times New Roman" w:hAnsi="Calibri" w:cs="Calibri"/>
-          <w:kern w:val="0"/>
-          <w:lang w:eastAsia="cs-CZ"/>
-          <w14:ligatures w14:val="none"/>
-        </w:rPr>
-        <w:t xml:space="preserve">Načte hráče (typicky </w:t>
-      </w:r>
-      <w:proofErr w:type="spellStart"/>
-      <w:r>
-        <w:rPr>
-          <w:rFonts w:ascii="Calibri" w:eastAsia="Times New Roman" w:hAnsi="Calibri" w:cs="Calibri"/>
-          <w:kern w:val="0"/>
-          <w:sz w:val="20"/>
-          <w:szCs w:val="20"/>
-          <w:lang w:eastAsia="cs-CZ"/>
-          <w14:ligatures w14:val="none"/>
-        </w:rPr>
-        <w:t>HumanPlayer</w:t>
-      </w:r>
-      <w:proofErr w:type="spellEnd"/>
-      <w:r>
-        <w:rPr>
-          <w:rFonts w:ascii="Calibri" w:eastAsia="Times New Roman" w:hAnsi="Calibri" w:cs="Calibri"/>
-          <w:kern w:val="0"/>
-          <w:lang w:eastAsia="cs-CZ"/>
-          <w14:ligatures w14:val="none"/>
-        </w:rPr>
-        <w:t xml:space="preserve"> a </w:t>
-      </w:r>
-      <w:proofErr w:type="spellStart"/>
-      <w:r>
-        <w:rPr>
-          <w:rFonts w:ascii="Calibri" w:eastAsia="Times New Roman" w:hAnsi="Calibri" w:cs="Calibri"/>
-          <w:kern w:val="0"/>
-          <w:sz w:val="20"/>
-          <w:szCs w:val="20"/>
-          <w:lang w:eastAsia="cs-CZ"/>
-          <w14:ligatures w14:val="none"/>
-        </w:rPr>
-        <w:t>AIPlayer</w:t>
-      </w:r>
-      <w:proofErr w:type="spellEnd"/>
-      <w:r>
-        <w:rPr>
-          <w:rFonts w:ascii="Calibri" w:eastAsia="Times New Roman" w:hAnsi="Calibri" w:cs="Calibri"/>
-          <w:kern w:val="0"/>
-          <w:lang w:eastAsia="cs-CZ"/>
-          <w14:ligatures w14:val="none"/>
-        </w:rPr>
-        <w:t>).</w:t>
-      </w:r>
-    </w:p>
-    <w:p>
-      <w:pPr>
-        <w:numPr>
-          <w:ilvl w:val="1"/>
-          <w:numId w:val="1"/>
-        </w:numPr>
-        <w:spacing w:before="100" w:beforeAutospacing="1" w:after="100" w:afterAutospacing="1" w:line="240" w:lineRule="auto"/>
-        <w:rPr>
-          <w:rFonts w:ascii="Calibri" w:eastAsia="Times New Roman" w:hAnsi="Calibri" w:cs="Calibri"/>
-          <w:kern w:val="0"/>
-          <w:lang w:eastAsia="cs-CZ"/>
-          <w14:ligatures w14:val="none"/>
-        </w:rPr>
-      </w:pPr>
-      <w:r>
-        <w:rPr>
-          <w:rFonts w:ascii="Calibri" w:eastAsia="Times New Roman" w:hAnsi="Calibri" w:cs="Calibri"/>
-          <w:kern w:val="0"/>
-          <w:lang w:eastAsia="cs-CZ"/>
-          <w14:ligatures w14:val="none"/>
-        </w:rPr>
-        <w:t xml:space="preserve">Inicializuje </w:t>
-      </w:r>
-      <w:r>
-        <w:rPr>
-          <w:rFonts w:ascii="Calibri" w:eastAsia="Times New Roman" w:hAnsi="Calibri" w:cs="Calibri"/>
-          <w:kern w:val="0"/>
-          <w:sz w:val="20"/>
-          <w:szCs w:val="20"/>
-          <w:lang w:eastAsia="cs-CZ"/>
-          <w14:ligatures w14:val="none"/>
-        </w:rPr>
-        <w:t>Game</w:t>
-      </w:r>
-      <w:r>
-        <w:rPr>
-          <w:rFonts w:ascii="Calibri" w:eastAsia="Times New Roman" w:hAnsi="Calibri" w:cs="Calibri"/>
-          <w:kern w:val="0"/>
-          <w:lang w:eastAsia="cs-CZ"/>
-          <w14:ligatures w14:val="none"/>
-        </w:rPr>
-        <w:t xml:space="preserve"> a volá </w:t>
-      </w:r>
-      <w:proofErr w:type="spellStart"/>
-      <w:r>
-        <w:rPr>
-          <w:rFonts w:ascii="Calibri" w:eastAsia="Times New Roman" w:hAnsi="Calibri" w:cs="Calibri"/>
-          <w:kern w:val="0"/>
-          <w:sz w:val="20"/>
-          <w:szCs w:val="20"/>
-          <w:lang w:eastAsia="cs-CZ"/>
-          <w14:ligatures w14:val="none"/>
-        </w:rPr>
-        <w:t>run_gui_</w:t>
-      </w:r>
-      <w:proofErr w:type="gramStart"/>
-      <w:r>
-        <w:rPr>
-          <w:rFonts w:ascii="Calibri" w:eastAsia="Times New Roman" w:hAnsi="Calibri" w:cs="Calibri"/>
-          <w:kern w:val="0"/>
-          <w:sz w:val="20"/>
-          <w:szCs w:val="20"/>
-          <w:lang w:eastAsia="cs-CZ"/>
-          <w14:ligatures w14:val="none"/>
-        </w:rPr>
-        <w:t>game</w:t>
-      </w:r>
-      <w:proofErr w:type="spellEnd"/>
-      <w:r>
-        <w:rPr>
-          <w:rFonts w:ascii="Calibri" w:eastAsia="Times New Roman" w:hAnsi="Calibri" w:cs="Calibri"/>
-          <w:kern w:val="0"/>
-          <w:sz w:val="20"/>
-          <w:szCs w:val="20"/>
-          <w:lang w:eastAsia="cs-CZ"/>
-          <w14:ligatures w14:val="none"/>
-        </w:rPr>
-        <w:t>(</w:t>
-      </w:r>
-      <w:proofErr w:type="gramEnd"/>
-      <w:r>
-        <w:rPr>
-          <w:rFonts w:ascii="Calibri" w:eastAsia="Times New Roman" w:hAnsi="Calibri" w:cs="Calibri"/>
-          <w:kern w:val="0"/>
-          <w:sz w:val="20"/>
-          <w:szCs w:val="20"/>
-          <w:lang w:eastAsia="cs-CZ"/>
-          <w14:ligatures w14:val="none"/>
-        </w:rPr>
-        <w:t>)</w:t>
-      </w:r>
-    </w:p>
-    <w:p>
-      <w:pPr>
-        <w:pStyle w:val="Odstavecseseznamem"/>
-        <w:ind w:left="1440"/>
-        <w:rPr>
-          <w:rFonts w:ascii="Calibri" w:hAnsi="Calibri" w:cs="Calibri"/>
-        </w:rPr>
-      </w:pPr>
-    </w:p>
-    <w:p>
-      <w:pPr>
-        <w:rPr>
-          <w:rFonts w:ascii="Calibri" w:hAnsi="Calibri" w:cs="Calibri"/>
-        </w:rPr>
-      </w:pPr>
-    </w:p>
-    <w:p>
-      <w:pPr>
+        </w:rPr>
+      </w:pPr>
+      <w:r>
         <w:rPr>
           <w:rFonts w:ascii="Calibri" w:hAnsi="Calibri" w:cs="Calibri"/>
           <w:b/>
           <w:bCs/>
         </w:rPr>
-      </w:pPr>
-      <w:r>
+        <w:t>Průběh vývoje</w:t>
+      </w:r>
+    </w:p>
+    <w:p>
+      <w:pPr>
+        <w:numPr>
+          <w:ilvl w:val="0"/>
+          <w:numId w:val="19"/>
+        </w:numPr>
+        <w:rPr>
+          <w:rFonts w:ascii="Calibri" w:hAnsi="Calibri" w:cs="Calibri"/>
+        </w:rPr>
+      </w:pPr>
+      <w:r>
+        <w:rPr>
+          <w:rFonts w:ascii="Calibri" w:hAnsi="Calibri" w:cs="Calibri"/>
+        </w:rPr>
+        <w:t>Vytvoření základní šachovnice a pohybu figur.</w:t>
+      </w:r>
+    </w:p>
+    <w:p>
+      <w:pPr>
+        <w:numPr>
+          <w:ilvl w:val="0"/>
+          <w:numId w:val="19"/>
+        </w:numPr>
+        <w:rPr>
+          <w:rFonts w:ascii="Calibri" w:hAnsi="Calibri" w:cs="Calibri"/>
+        </w:rPr>
+      </w:pPr>
+      <w:r>
+        <w:rPr>
+          <w:rFonts w:ascii="Calibri" w:hAnsi="Calibri" w:cs="Calibri"/>
+        </w:rPr>
+        <w:t>Implementace kontrol platnosti tahů a střídání hráčů.</w:t>
+      </w:r>
+    </w:p>
+    <w:p>
+      <w:pPr>
+        <w:numPr>
+          <w:ilvl w:val="0"/>
+          <w:numId w:val="19"/>
+        </w:numPr>
+        <w:rPr>
+          <w:rFonts w:ascii="Calibri" w:hAnsi="Calibri" w:cs="Calibri"/>
+        </w:rPr>
+      </w:pPr>
+      <w:r>
+        <w:rPr>
+          <w:rFonts w:ascii="Calibri" w:hAnsi="Calibri" w:cs="Calibri"/>
+        </w:rPr>
+        <w:t>Přidání AI podle heuristické hodnoticí funkce.</w:t>
+      </w:r>
+    </w:p>
+    <w:p>
+      <w:pPr>
+        <w:numPr>
+          <w:ilvl w:val="0"/>
+          <w:numId w:val="19"/>
+        </w:numPr>
+        <w:rPr>
+          <w:rFonts w:ascii="Calibri" w:hAnsi="Calibri" w:cs="Calibri"/>
+        </w:rPr>
+      </w:pPr>
+      <w:r>
+        <w:rPr>
+          <w:rFonts w:ascii="Calibri" w:hAnsi="Calibri" w:cs="Calibri"/>
+        </w:rPr>
+        <w:t>Dokončení grafického zobrazení válcové šachovnice.</w:t>
+      </w:r>
+    </w:p>
+    <w:p>
+      <w:pPr>
+        <w:numPr>
+          <w:ilvl w:val="0"/>
+          <w:numId w:val="19"/>
+        </w:numPr>
+        <w:rPr>
+          <w:rFonts w:ascii="Calibri" w:hAnsi="Calibri" w:cs="Calibri"/>
+        </w:rPr>
+      </w:pPr>
+      <w:r>
+        <w:rPr>
+          <w:rFonts w:ascii="Calibri" w:hAnsi="Calibri" w:cs="Calibri"/>
+        </w:rPr>
+        <w:t>Přidání unit testů pro ověření pravidel hry.</w:t>
+      </w:r>
+    </w:p>
+    <w:p>
+      <w:pPr>
         <w:rPr>
           <w:rFonts w:ascii="Calibri" w:hAnsi="Calibri" w:cs="Calibri"/>
           <w:b/>
           <w:bCs/>
         </w:rPr>
-        <w:t>Alternativní programová řešení</w:t>
-      </w:r>
-    </w:p>
-    <w:p>
-      <w:pPr>
-        <w:numPr>
-          <w:ilvl w:val="0"/>
-          <w:numId w:val="4"/>
-        </w:numPr>
-        <w:rPr>
-          <w:rFonts w:ascii="Calibri" w:hAnsi="Calibri" w:cs="Calibri"/>
-        </w:rPr>
-      </w:pPr>
-      <w:r>
+      </w:pPr>
+    </w:p>
+    <w:p>
+      <w:pPr>
         <w:rPr>
           <w:rFonts w:ascii="Calibri" w:hAnsi="Calibri" w:cs="Calibri"/>
           <w:b/>
           <w:bCs/>
         </w:rPr>
-        <w:t>Plná AI s minimaxem</w:t>
-      </w:r>
-      <w:r>
-        <w:rPr>
-          <w:rFonts w:ascii="Calibri" w:hAnsi="Calibri" w:cs="Calibri"/>
-        </w:rPr>
-        <w:t xml:space="preserve"> – zavrženo kvůli složitosti a době výpočtu.</w:t>
-      </w:r>
-    </w:p>
-    <w:p>
-      <w:pPr>
-        <w:numPr>
-          <w:ilvl w:val="0"/>
-          <w:numId w:val="4"/>
-        </w:numPr>
-        <w:rPr>
-          <w:rFonts w:ascii="Calibri" w:hAnsi="Calibri" w:cs="Calibri"/>
-        </w:rPr>
       </w:pPr>
       <w:r>
         <w:rPr>
@@ -2434,21 +2032,59 @@
           <w:b/>
           <w:bCs/>
         </w:rPr>
-        <w:t>Oddělené GUI a logika</w:t>
-      </w:r>
-      <w:r>
-        <w:rPr>
-          <w:rFonts w:ascii="Calibri" w:hAnsi="Calibri" w:cs="Calibri"/>
-        </w:rPr>
-        <w:t xml:space="preserve"> – pro přehlednost by bylo vhodné, ale pro zápočtovou verzi jsme použili jednodušší strukturu s herní logikou přímo propojenou s vykreslováním.</w:t>
-      </w:r>
-    </w:p>
-    <w:p>
-      <w:pPr>
-        <w:rPr>
-          <w:rFonts w:ascii="Calibri" w:hAnsi="Calibri" w:cs="Calibri"/>
-        </w:rPr>
-      </w:pPr>
+        <w:t>Co nebylo implementováno</w:t>
+      </w:r>
+    </w:p>
+    <w:p>
+      <w:pPr>
+        <w:numPr>
+          <w:ilvl w:val="0"/>
+          <w:numId w:val="20"/>
+        </w:numPr>
+        <w:rPr>
+          <w:rFonts w:ascii="Calibri" w:hAnsi="Calibri" w:cs="Calibri"/>
+        </w:rPr>
+      </w:pPr>
+      <w:r>
+        <w:rPr>
+          <w:rFonts w:ascii="Calibri" w:hAnsi="Calibri" w:cs="Calibri"/>
+        </w:rPr>
+        <w:t>Pokročilá AI založená na minimaxu.</w:t>
+      </w:r>
+    </w:p>
+    <w:p>
+      <w:pPr>
+        <w:numPr>
+          <w:ilvl w:val="0"/>
+          <w:numId w:val="20"/>
+        </w:numPr>
+        <w:rPr>
+          <w:rFonts w:ascii="Calibri" w:hAnsi="Calibri" w:cs="Calibri"/>
+        </w:rPr>
+      </w:pPr>
+      <w:r>
+        <w:rPr>
+          <w:rFonts w:ascii="Calibri" w:hAnsi="Calibri" w:cs="Calibri"/>
+        </w:rPr>
+        <w:t>Ukládání a načítání rozehrané hry.</w:t>
+      </w:r>
+    </w:p>
+    <w:p>
+      <w:pPr>
+        <w:numPr>
+          <w:ilvl w:val="0"/>
+          <w:numId w:val="20"/>
+        </w:numPr>
+        <w:rPr>
+          <w:rFonts w:ascii="Calibri" w:hAnsi="Calibri" w:cs="Calibri"/>
+        </w:rPr>
+      </w:pPr>
+      <w:r>
+        <w:rPr>
+          <w:rFonts w:ascii="Calibri" w:hAnsi="Calibri" w:cs="Calibri"/>
+        </w:rPr>
+        <w:t>Více variant pravidel (hra zůstává u základní verze).</w:t>
+      </w:r>
     </w:p>
     <w:p>
       <w:pPr>
@@ -2458,37 +2094,14 @@
           <w:bCs/>
         </w:rPr>
       </w:pPr>
-      <w:r>
+    </w:p>
+    <w:p>
+      <w:pPr>
         <w:rPr>
           <w:rFonts w:ascii="Calibri" w:hAnsi="Calibri" w:cs="Calibri"/>
           <w:b/>
           <w:bCs/>
         </w:rPr>
-        <w:t>Reprezentace vstupních dat a jejich příprava</w:t>
-      </w:r>
-    </w:p>
-    <w:p>
-      <w:pPr>
-        <w:rPr>
-          <w:rFonts w:ascii="Calibri" w:hAnsi="Calibri" w:cs="Calibri"/>
-        </w:rPr>
-      </w:pPr>
-      <w:r>
-        <w:rPr>
-          <w:rFonts w:ascii="Calibri" w:hAnsi="Calibri" w:cs="Calibri"/>
-        </w:rPr>
-        <w:t>Vstupy od hráče jsou kliknutí myší:</w:t>
-      </w:r>
-    </w:p>
-    <w:p>
-      <w:pPr>
-        <w:numPr>
-          <w:ilvl w:val="0"/>
-          <w:numId w:val="5"/>
-        </w:numPr>
-        <w:rPr>
-          <w:rFonts w:ascii="Calibri" w:hAnsi="Calibri" w:cs="Calibri"/>
-        </w:rPr>
       </w:pPr>
       <w:r>
         <w:rPr>
@@ -2496,405 +2109,6 @@
           <w:b/>
           <w:bCs/>
         </w:rPr>
-        <w:t>První klik</w:t>
-      </w:r>
-      <w:r>
-        <w:rPr>
-          <w:rFonts w:ascii="Calibri" w:hAnsi="Calibri" w:cs="Calibri"/>
-        </w:rPr>
-        <w:t xml:space="preserve"> – výběr figury (musí patřit hráči na tahu</w:t>
-      </w:r>
-      <w:proofErr w:type="gramStart"/>
-      <w:r>
-        <w:rPr>
-          <w:rFonts w:ascii="Calibri" w:hAnsi="Calibri" w:cs="Calibri"/>
-        </w:rPr>
-        <w:t>).</w:t>
-      </w:r>
-      <w:r>
-        <w:rPr>
-          <w:rFonts w:ascii="Calibri" w:hAnsi="Calibri" w:cs="Calibri"/>
-          <w:b/>
-          <w:bCs/>
-        </w:rPr>
-        <w:t>Druhý</w:t>
-      </w:r>
-      <w:proofErr w:type="gramEnd"/>
-      <w:r>
-        <w:rPr>
-          <w:rFonts w:ascii="Calibri" w:hAnsi="Calibri" w:cs="Calibri"/>
-          <w:b/>
-          <w:bCs/>
-        </w:rPr>
-        <w:t xml:space="preserve"> klik</w:t>
-      </w:r>
-      <w:r>
-        <w:rPr>
-          <w:rFonts w:ascii="Calibri" w:hAnsi="Calibri" w:cs="Calibri"/>
-        </w:rPr>
-        <w:t xml:space="preserve"> – určení cílového pole. Pokud je tah neplatný, figuru je třeba vybrat znovu.</w:t>
-      </w:r>
-      <w:r>
-        <w:rPr>
-          <w:rFonts w:ascii="Calibri" w:hAnsi="Calibri" w:cs="Calibri"/>
-        </w:rPr>
-        <w:br/>
-        <w:t>AI vstupy jsou generovány interně.</w:t>
-      </w:r>
-    </w:p>
-    <w:p>
-      <w:pPr>
-        <w:numPr>
-          <w:ilvl w:val="0"/>
-          <w:numId w:val="5"/>
-        </w:numPr>
-        <w:rPr>
-          <w:rFonts w:ascii="Calibri" w:hAnsi="Calibri" w:cs="Calibri"/>
-        </w:rPr>
-      </w:pPr>
-      <w:r>
-        <w:rPr>
-          <w:rFonts w:ascii="Calibri" w:hAnsi="Calibri" w:cs="Calibri"/>
-          <w:b/>
-          <w:bCs/>
-        </w:rPr>
-        <w:t>Druhý klik</w:t>
-      </w:r>
-      <w:r>
-        <w:rPr>
-          <w:rFonts w:ascii="Calibri" w:hAnsi="Calibri" w:cs="Calibri"/>
-        </w:rPr>
-        <w:t xml:space="preserve"> – určení cílového pole. Pokud je tah neplatný, figuru je třeba vybrat znovu.</w:t>
-      </w:r>
-      <w:r>
-        <w:rPr>
-          <w:rFonts w:ascii="Calibri" w:hAnsi="Calibri" w:cs="Calibri"/>
-        </w:rPr>
-        <w:br/>
-        <w:t>AI vstupy jsou generovány interně.</w:t>
-      </w:r>
-    </w:p>
-    <w:p>
-      <w:pPr>
-        <w:rPr>
-          <w:rFonts w:ascii="Calibri" w:hAnsi="Calibri" w:cs="Calibri"/>
-          <w:b/>
-          <w:bCs/>
-        </w:rPr>
-      </w:pPr>
-      <w:r>
-        <w:rPr>
-          <w:rFonts w:ascii="Calibri" w:hAnsi="Calibri" w:cs="Calibri"/>
-          <w:b/>
-          <w:bCs/>
-        </w:rPr>
-        <w:t>Reprezentace výstupních dat a jejich interpretace</w:t>
-      </w:r>
-    </w:p>
-    <w:p>
-      <w:pPr>
-        <w:numPr>
-          <w:ilvl w:val="0"/>
-          <w:numId w:val="9"/>
-        </w:numPr>
-        <w:rPr>
-          <w:rFonts w:ascii="Calibri" w:hAnsi="Calibri" w:cs="Calibri"/>
-          <w:b/>
-          <w:bCs/>
-        </w:rPr>
-      </w:pPr>
-      <w:r>
-        <w:rPr>
-          <w:rFonts w:ascii="Calibri" w:hAnsi="Calibri" w:cs="Calibri"/>
-          <w:b/>
-          <w:bCs/>
-        </w:rPr>
-        <w:t>Herní plocha zobrazuje aktuální stav figurek.</w:t>
-      </w:r>
-    </w:p>
-    <w:p>
-      <w:pPr>
-        <w:numPr>
-          <w:ilvl w:val="0"/>
-          <w:numId w:val="9"/>
-        </w:numPr>
-        <w:rPr>
-          <w:rFonts w:ascii="Calibri" w:hAnsi="Calibri" w:cs="Calibri"/>
-          <w:b/>
-          <w:bCs/>
-        </w:rPr>
-      </w:pPr>
-      <w:r>
-        <w:rPr>
-          <w:rFonts w:ascii="Calibri" w:hAnsi="Calibri" w:cs="Calibri"/>
-          <w:b/>
-          <w:bCs/>
-        </w:rPr>
-        <w:t>Zprávy o chybách (např. neplatný tah) se vypisují do textového pole ve spodní části.</w:t>
-      </w:r>
-    </w:p>
-    <w:p>
-      <w:pPr>
-        <w:numPr>
-          <w:ilvl w:val="0"/>
-          <w:numId w:val="9"/>
-        </w:numPr>
-        <w:rPr>
-          <w:rFonts w:ascii="Calibri" w:hAnsi="Calibri" w:cs="Calibri"/>
-          <w:b/>
-          <w:bCs/>
-        </w:rPr>
-      </w:pPr>
-      <w:r>
-        <w:rPr>
-          <w:rFonts w:ascii="Calibri" w:hAnsi="Calibri" w:cs="Calibri"/>
-          <w:b/>
-          <w:bCs/>
-        </w:rPr>
-        <w:t xml:space="preserve">Po vítězství jednoho hráče se zobrazí obrazovka „Game </w:t>
-      </w:r>
-      <w:proofErr w:type="spellStart"/>
-      <w:r>
-        <w:rPr>
-          <w:rFonts w:ascii="Calibri" w:hAnsi="Calibri" w:cs="Calibri"/>
-          <w:b/>
-          <w:bCs/>
-        </w:rPr>
-        <w:t>Over</w:t>
-      </w:r>
-      <w:proofErr w:type="spellEnd"/>
-      <w:r>
-        <w:rPr>
-          <w:rFonts w:ascii="Calibri" w:hAnsi="Calibri" w:cs="Calibri"/>
-          <w:b/>
-          <w:bCs/>
-        </w:rPr>
-        <w:t>“ s barvou vítěze.</w:t>
-      </w:r>
-    </w:p>
-    <w:p>
-      <w:pPr>
-        <w:rPr>
-          <w:rFonts w:ascii="Calibri" w:hAnsi="Calibri" w:cs="Calibri"/>
-          <w:b/>
-          <w:bCs/>
-        </w:rPr>
-      </w:pPr>
-    </w:p>
-    <w:p>
-      <w:pPr>
-        <w:rPr>
-          <w:rFonts w:ascii="Calibri" w:hAnsi="Calibri" w:cs="Calibri"/>
-          <w:b/>
-          <w:bCs/>
-        </w:rPr>
-      </w:pPr>
-      <w:r>
-        <w:rPr>
-          <w:rFonts w:ascii="Calibri" w:hAnsi="Calibri" w:cs="Calibri"/>
-          <w:b/>
-          <w:bCs/>
-        </w:rPr>
-        <w:t>Průběh prací</w:t>
-      </w:r>
-    </w:p>
-    <w:p>
-      <w:pPr>
-        <w:numPr>
-          <w:ilvl w:val="0"/>
-          <w:numId w:val="10"/>
-        </w:numPr>
-        <w:rPr>
-          <w:rFonts w:ascii="Calibri" w:hAnsi="Calibri" w:cs="Calibri"/>
-          <w:b/>
-          <w:bCs/>
-        </w:rPr>
-      </w:pPr>
-      <w:r>
-        <w:rPr>
-          <w:rFonts w:ascii="Calibri" w:hAnsi="Calibri" w:cs="Calibri"/>
-          <w:b/>
-          <w:bCs/>
-        </w:rPr>
-        <w:t>Nejprve byla vytvořena základní verze šachovnice a figura s pohybem.</w:t>
-      </w:r>
-    </w:p>
-    <w:p>
-      <w:pPr>
-        <w:numPr>
-          <w:ilvl w:val="0"/>
-          <w:numId w:val="10"/>
-        </w:numPr>
-        <w:rPr>
-          <w:rFonts w:ascii="Calibri" w:hAnsi="Calibri" w:cs="Calibri"/>
-          <w:b/>
-          <w:bCs/>
-        </w:rPr>
-      </w:pPr>
-      <w:r>
-        <w:rPr>
-          <w:rFonts w:ascii="Calibri" w:hAnsi="Calibri" w:cs="Calibri"/>
-          <w:b/>
-          <w:bCs/>
-        </w:rPr>
-        <w:t>Poté byly doplněny kontroly tahů a logika střídání hráčů.</w:t>
-      </w:r>
-    </w:p>
-    <w:p>
-      <w:pPr>
-        <w:numPr>
-          <w:ilvl w:val="0"/>
-          <w:numId w:val="10"/>
-        </w:numPr>
-        <w:rPr>
-          <w:rFonts w:ascii="Calibri" w:hAnsi="Calibri" w:cs="Calibri"/>
-          <w:b/>
-          <w:bCs/>
-        </w:rPr>
-      </w:pPr>
-      <w:r>
-        <w:rPr>
-          <w:rFonts w:ascii="Calibri" w:hAnsi="Calibri" w:cs="Calibri"/>
-          <w:b/>
-          <w:bCs/>
-        </w:rPr>
-        <w:t>Následně přidána AI podle priorit bezpečných tahů.</w:t>
-      </w:r>
-    </w:p>
-    <w:p>
-      <w:pPr>
-        <w:numPr>
-          <w:ilvl w:val="0"/>
-          <w:numId w:val="10"/>
-        </w:numPr>
-        <w:rPr>
-          <w:rFonts w:ascii="Calibri" w:hAnsi="Calibri" w:cs="Calibri"/>
-          <w:b/>
-          <w:bCs/>
-        </w:rPr>
-      </w:pPr>
-      <w:r>
-        <w:rPr>
-          <w:rFonts w:ascii="Calibri" w:hAnsi="Calibri" w:cs="Calibri"/>
-          <w:b/>
-          <w:bCs/>
-        </w:rPr>
-        <w:t>Poslední fází bylo vykreslení kruhového propojení šachovnice.</w:t>
-      </w:r>
-    </w:p>
-    <w:p>
-      <w:pPr>
-        <w:rPr>
-          <w:rFonts w:ascii="Calibri" w:hAnsi="Calibri" w:cs="Calibri"/>
-          <w:b/>
-          <w:bCs/>
-        </w:rPr>
-      </w:pPr>
-    </w:p>
-    <w:p>
-      <w:pPr>
-        <w:rPr>
-          <w:rFonts w:ascii="Calibri" w:hAnsi="Calibri" w:cs="Calibri"/>
-          <w:b/>
-          <w:bCs/>
-        </w:rPr>
-      </w:pPr>
-      <w:r>
-        <w:rPr>
-          <w:rFonts w:ascii="Calibri" w:hAnsi="Calibri" w:cs="Calibri"/>
-          <w:b/>
-          <w:bCs/>
-        </w:rPr>
-        <w:t>Co nebylo doděláno</w:t>
-      </w:r>
-    </w:p>
-    <w:p>
-      <w:pPr>
-        <w:numPr>
-          <w:ilvl w:val="0"/>
-          <w:numId w:val="11"/>
-        </w:numPr>
-        <w:rPr>
-          <w:rFonts w:ascii="Calibri" w:hAnsi="Calibri" w:cs="Calibri"/>
-          <w:b/>
-          <w:bCs/>
-        </w:rPr>
-      </w:pPr>
-      <w:r>
-        <w:rPr>
-          <w:rFonts w:ascii="Calibri" w:hAnsi="Calibri" w:cs="Calibri"/>
-          <w:b/>
-          <w:bCs/>
-        </w:rPr>
-        <w:lastRenderedPageBreak/>
-        <w:t>Minimax AI pro hlubší strategii.</w:t>
-      </w:r>
-    </w:p>
-    <w:p>
-      <w:pPr>
-        <w:numPr>
-          <w:ilvl w:val="0"/>
-          <w:numId w:val="11"/>
-        </w:numPr>
-        <w:rPr>
-          <w:rFonts w:ascii="Calibri" w:hAnsi="Calibri" w:cs="Calibri"/>
-          <w:b/>
-          <w:bCs/>
-        </w:rPr>
-      </w:pPr>
-      <w:r>
-        <w:rPr>
-          <w:rFonts w:ascii="Calibri" w:hAnsi="Calibri" w:cs="Calibri"/>
-          <w:b/>
-          <w:bCs/>
-        </w:rPr>
-        <w:t>Možnost více herních módů (např. AI vs AI).</w:t>
-      </w:r>
-    </w:p>
-    <w:p>
-      <w:pPr>
-        <w:numPr>
-          <w:ilvl w:val="0"/>
-          <w:numId w:val="11"/>
-        </w:numPr>
-        <w:rPr>
-          <w:rFonts w:ascii="Calibri" w:hAnsi="Calibri" w:cs="Calibri"/>
-          <w:b/>
-          <w:bCs/>
-        </w:rPr>
-      </w:pPr>
-      <w:r>
-        <w:rPr>
-          <w:rFonts w:ascii="Calibri" w:hAnsi="Calibri" w:cs="Calibri"/>
-          <w:b/>
-          <w:bCs/>
-        </w:rPr>
-        <w:t>Ukládání a načítání rozehrané hry.</w:t>
-      </w:r>
-    </w:p>
-    <w:p>
-      <w:pPr>
-        <w:rPr>
-          <w:rFonts w:ascii="Calibri" w:hAnsi="Calibri" w:cs="Calibri"/>
-          <w:b/>
-          <w:bCs/>
-        </w:rPr>
-      </w:pPr>
-    </w:p>
-    <w:p>
-      <w:pPr>
-        <w:rPr>
-          <w:rFonts w:ascii="Calibri" w:hAnsi="Calibri" w:cs="Calibri"/>
-          <w:b/>
-          <w:bCs/>
-        </w:rPr>
-      </w:pPr>
-      <w:r>
-        <w:rPr>
-          <w:rFonts w:ascii="Calibri" w:hAnsi="Calibri" w:cs="Calibri"/>
-          <w:b/>
-          <w:bCs/>
-        </w:rPr>
         <w:t>Závěrečný povzdech</w:t>
       </w:r>
     </w:p>
@@ -2902,17 +2116,49 @@
       <w:pPr>
         <w:rPr>
           <w:rFonts w:ascii="Calibri" w:hAnsi="Calibri" w:cs="Calibri"/>
-          <w:b/>
-          <w:bCs/>
-        </w:rPr>
-      </w:pPr>
-      <w:r>
-        <w:rPr>
-          <w:rFonts w:ascii="Calibri" w:hAnsi="Calibri" w:cs="Calibri"/>
-          <w:b/>
-          <w:bCs/>
-        </w:rPr>
-        <w:t>Bylo zajímavé řešit netradiční kruhovou šachovnici, ale ladění AI zabralo více času, než jsme čekali. Kdybychom začali s minimaxem od začátku, možná by hra byla chytřejší, ale asi bychom nestihli finální ladění.</w:t>
+        </w:rPr>
+      </w:pPr>
+      <w:r>
+        <w:rPr>
+          <w:rFonts w:ascii="Calibri" w:hAnsi="Calibri" w:cs="Calibri"/>
+        </w:rPr>
+        <w:t>Bylo zajímavé řešit netradiční kruhovou šachovnici, ladění AI zabralo více času, než js</w:t>
+      </w:r>
+      <w:r>
+        <w:rPr>
+          <w:rFonts w:ascii="Calibri" w:hAnsi="Calibri" w:cs="Calibri"/>
+        </w:rPr>
+        <w:t>em</w:t>
+      </w:r>
+      <w:r>
+        <w:rPr>
+          <w:rFonts w:ascii="Calibri" w:hAnsi="Calibri" w:cs="Calibri"/>
+        </w:rPr>
+        <w:t xml:space="preserve"> čekal</w:t>
+      </w:r>
+      <w:r>
+        <w:rPr>
+          <w:rFonts w:ascii="Calibri" w:hAnsi="Calibri" w:cs="Calibri"/>
+        </w:rPr>
+        <w:t>a</w:t>
+      </w:r>
+      <w:r>
+        <w:rPr>
+          <w:rFonts w:ascii="Calibri" w:hAnsi="Calibri" w:cs="Calibri"/>
+        </w:rPr>
+        <w:t xml:space="preserve">. </w:t>
+      </w:r>
+      <w:r>
+        <w:rPr>
+          <w:rFonts w:ascii="Calibri" w:hAnsi="Calibri" w:cs="Calibri"/>
+        </w:rPr>
+        <w:t xml:space="preserve">Dokonce i více než grafika a logika samotná. </w:t>
+      </w:r>
+      <w:r>
+        <w:rPr>
+          <w:rFonts w:ascii="Calibri" w:hAnsi="Calibri" w:cs="Calibri"/>
+        </w:rPr>
+        <w:t>Testování krajních případů a zda věci fungují jak mají mě bavilo, zároveň mě fascinuje, že v programu přepíšu pár čísel a místo šachocvice 8*8 mám 6*6, nebo jedním # nemám 8 figurek ale čtyři.</w:t>
       </w:r>
     </w:p>
     <w:p/>
@@ -3078,9 +2324,122 @@
     </w:lvl>
   </w:abstractNum>
   <w:abstractNum w:abstractNumId="1" w15:restartNumberingAfterBreak="0">
+    <w:nsid w:val="04FE2830"/>
+    <w:multiLevelType w:val="hybridMultilevel"/>
+    <w:tmpl w:val="01A466BA"/>
+    <w:lvl w:ilvl="0" w:tplc="04050001">
+      <w:start w:val="1"/>
+      <w:numFmt w:val="bullet"/>
+      <w:lvlText w:val=""/>
+      <w:lvlJc w:val="left"/>
+      <w:pPr>
+        <w:ind w:left="720" w:hanging="360"/>
+      </w:pPr>
+      <w:rPr>
+        <w:rFonts w:ascii="Symbol" w:hAnsi="Symbol" w:hint="default"/>
+      </w:rPr>
+    </w:lvl>
+    <w:lvl w:ilvl="1" w:tplc="04050003" w:tentative="1">
+      <w:start w:val="1"/>
+      <w:numFmt w:val="bullet"/>
+      <w:lvlText w:val="o"/>
+      <w:lvlJc w:val="left"/>
+      <w:pPr>
+        <w:ind w:left="1440" w:hanging="360"/>
+      </w:pPr>
+      <w:rPr>
+        <w:rFonts w:ascii="Courier New" w:hAnsi="Courier New" w:cs="Courier New" w:hint="default"/>
+      </w:rPr>
+    </w:lvl>
+    <w:lvl w:ilvl="2" w:tplc="04050005" w:tentative="1">
+      <w:start w:val="1"/>
+      <w:numFmt w:val="bullet"/>
+      <w:lvlText w:val=""/>
+      <w:lvlJc w:val="left"/>
+      <w:pPr>
+        <w:ind w:left="2160" w:hanging="360"/>
+      </w:pPr>
+      <w:rPr>
+        <w:rFonts w:ascii="Wingdings" w:hAnsi="Wingdings" w:hint="default"/>
+      </w:rPr>
+    </w:lvl>
+    <w:lvl w:ilvl="3" w:tplc="04050001" w:tentative="1">
+      <w:start w:val="1"/>
+      <w:numFmt w:val="bullet"/>
+      <w:lvlText w:val=""/>
+      <w:lvlJc w:val="left"/>
+      <w:pPr>
+        <w:ind w:left="2880" w:hanging="360"/>
+      </w:pPr>
+      <w:rPr>
+        <w:rFonts w:ascii="Symbol" w:hAnsi="Symbol" w:hint="default"/>
+      </w:rPr>
+    </w:lvl>
+    <w:lvl w:ilvl="4" w:tplc="04050003" w:tentative="1">
+      <w:start w:val="1"/>
+      <w:numFmt w:val="bullet"/>
+      <w:lvlText w:val="o"/>
+      <w:lvlJc w:val="left"/>
+      <w:pPr>
+        <w:ind w:left="3600" w:hanging="360"/>
+      </w:pPr>
+      <w:rPr>
+        <w:rFonts w:ascii="Courier New" w:hAnsi="Courier New" w:cs="Courier New" w:hint="default"/>
+      </w:rPr>
+    </w:lvl>
+    <w:lvl w:ilvl="5" w:tplc="04050005" w:tentative="1">
+      <w:start w:val="1"/>
+      <w:numFmt w:val="bullet"/>
+      <w:lvlText w:val=""/>
+      <w:lvlJc w:val="left"/>
+      <w:pPr>
+        <w:ind w:left="4320" w:hanging="360"/>
+      </w:pPr>
+      <w:rPr>
+        <w:rFonts w:ascii="Wingdings" w:hAnsi="Wingdings" w:hint="default"/>
+      </w:rPr>
+    </w:lvl>
+    <w:lvl w:ilvl="6" w:tplc="04050001" w:tentative="1">
+      <w:start w:val="1"/>
+      <w:numFmt w:val="bullet"/>
+      <w:lvlText w:val=""/>
+      <w:lvlJc w:val="left"/>
+      <w:pPr>
+        <w:ind w:left="5040" w:hanging="360"/>
+      </w:pPr>
+      <w:rPr>
+        <w:rFonts w:ascii="Symbol" w:hAnsi="Symbol" w:hint="default"/>
+      </w:rPr>
+    </w:lvl>
+    <w:lvl w:ilvl="7" w:tplc="04050003" w:tentative="1">
+      <w:start w:val="1"/>
+      <w:numFmt w:val="bullet"/>
+      <w:lvlText w:val="o"/>
+      <w:lvlJc w:val="left"/>
+      <w:pPr>
+        <w:ind w:left="5760" w:hanging="360"/>
+      </w:pPr>
+      <w:rPr>
+        <w:rFonts w:ascii="Courier New" w:hAnsi="Courier New" w:cs="Courier New" w:hint="default"/>
+      </w:rPr>
+    </w:lvl>
+    <w:lvl w:ilvl="8" w:tplc="04050005" w:tentative="1">
+      <w:start w:val="1"/>
+      <w:numFmt w:val="bullet"/>
+      <w:lvlText w:val=""/>
+      <w:lvlJc w:val="left"/>
+      <w:pPr>
+        <w:ind w:left="6480" w:hanging="360"/>
+      </w:pPr>
+      <w:rPr>
+        <w:rFonts w:ascii="Wingdings" w:hAnsi="Wingdings" w:hint="default"/>
+      </w:rPr>
+    </w:lvl>
+  </w:abstractNum>
+  <w:abstractNum w:abstractNumId="2" w15:restartNumberingAfterBreak="0">
     <w:nsid w:val="076C60C6"/>
     <w:multiLevelType w:val="multilevel"/>
-    <w:tmpl w:val="BC6AE900"/>
+    <w:tmpl w:val="70446858"/>
     <w:lvl w:ilvl="0">
       <w:start w:val="1"/>
       <w:numFmt w:val="decimal"/>
@@ -3092,6 +2451,9 @@
         </w:tabs>
         <w:ind w:left="720" w:hanging="360"/>
       </w:pPr>
+      <w:rPr>
+        <w:rFonts w:ascii="Calibri" w:eastAsiaTheme="minorHAnsi" w:hAnsi="Calibri" w:cs="Calibri"/>
+      </w:rPr>
     </w:lvl>
     <w:lvl w:ilvl="1">
       <w:start w:val="1"/>
@@ -3198,7 +2560,7 @@
       </w:pPr>
     </w:lvl>
   </w:abstractNum>
-  <w:abstractNum w:abstractNumId="2" w15:restartNumberingAfterBreak="0">
+  <w:abstractNum w:abstractNumId="3" w15:restartNumberingAfterBreak="0">
     <w:nsid w:val="10471AE2"/>
     <w:multiLevelType w:val="multilevel"/>
     <w:tmpl w:val="D722E24E"/>
@@ -3342,7 +2704,156 @@
       </w:rPr>
     </w:lvl>
   </w:abstractNum>
-  <w:abstractNum w:abstractNumId="3" w15:restartNumberingAfterBreak="0">
+  <w:abstractNum w:abstractNumId="4" w15:restartNumberingAfterBreak="0">
+    <w:nsid w:val="14007143"/>
+    <w:multiLevelType w:val="multilevel"/>
+    <w:tmpl w:val="AE22F754"/>
+    <w:lvl w:ilvl="0">
+      <w:start w:val="1"/>
+      <w:numFmt w:val="bullet"/>
+      <w:lvlText w:val=""/>
+      <w:lvlJc w:val="left"/>
+      <w:pPr>
+        <w:tabs>
+          <w:tab w:val="num" w:pos="720"/>
+        </w:tabs>
+        <w:ind w:left="720" w:hanging="360"/>
+      </w:pPr>
+      <w:rPr>
+        <w:rFonts w:ascii="Symbol" w:hAnsi="Symbol" w:hint="default"/>
+        <w:sz w:val="20"/>
+      </w:rPr>
+    </w:lvl>
+    <w:lvl w:ilvl="1">
+      <w:start w:val="1"/>
+      <w:numFmt w:val="bullet"/>
+      <w:lvlText w:val="o"/>
+      <w:lvlJc w:val="left"/>
+      <w:pPr>
+        <w:tabs>
+          <w:tab w:val="num" w:pos="1440"/>
+        </w:tabs>
+        <w:ind w:left="1440" w:hanging="360"/>
+      </w:pPr>
+      <w:rPr>
+        <w:rFonts w:ascii="Courier New" w:hAnsi="Courier New" w:hint="default"/>
+        <w:sz w:val="20"/>
+      </w:rPr>
+    </w:lvl>
+    <w:lvl w:ilvl="2" w:tentative="1">
+      <w:start w:val="1"/>
+      <w:numFmt w:val="bullet"/>
+      <w:lvlText w:val=""/>
+      <w:lvlJc w:val="left"/>
+      <w:pPr>
+        <w:tabs>
+          <w:tab w:val="num" w:pos="2160"/>
+        </w:tabs>
+        <w:ind w:left="2160" w:hanging="360"/>
+      </w:pPr>
+      <w:rPr>
+        <w:rFonts w:ascii="Wingdings" w:hAnsi="Wingdings" w:hint="default"/>
+        <w:sz w:val="20"/>
+      </w:rPr>
+    </w:lvl>
+    <w:lvl w:ilvl="3" w:tentative="1">
+      <w:start w:val="1"/>
+      <w:numFmt w:val="bullet"/>
+      <w:lvlText w:val=""/>
+      <w:lvlJc w:val="left"/>
+      <w:pPr>
+        <w:tabs>
+          <w:tab w:val="num" w:pos="2880"/>
+        </w:tabs>
+        <w:ind w:left="2880" w:hanging="360"/>
+      </w:pPr>
+      <w:rPr>
+        <w:rFonts w:ascii="Wingdings" w:hAnsi="Wingdings" w:hint="default"/>
+        <w:sz w:val="20"/>
+      </w:rPr>
+    </w:lvl>
+    <w:lvl w:ilvl="4" w:tentative="1">
+      <w:start w:val="1"/>
+      <w:numFmt w:val="bullet"/>
+      <w:lvlText w:val=""/>
+      <w:lvlJc w:val="left"/>
+      <w:pPr>
+        <w:tabs>
+          <w:tab w:val="num" w:pos="3600"/>
+        </w:tabs>
+        <w:ind w:left="3600" w:hanging="360"/>
+      </w:pPr>
+      <w:rPr>
+        <w:rFonts w:ascii="Wingdings" w:hAnsi="Wingdings" w:hint="default"/>
+        <w:sz w:val="20"/>
+      </w:rPr>
+    </w:lvl>
+    <w:lvl w:ilvl="5" w:tentative="1">
+      <w:start w:val="1"/>
+      <w:numFmt w:val="bullet"/>
+      <w:lvlText w:val=""/>
+      <w:lvlJc w:val="left"/>
+      <w:pPr>
+        <w:tabs>
+          <w:tab w:val="num" w:pos="4320"/>
+        </w:tabs>
+        <w:ind w:left="4320" w:hanging="360"/>
+      </w:pPr>
+      <w:rPr>
+        <w:rFonts w:ascii="Wingdings" w:hAnsi="Wingdings" w:hint="default"/>
+        <w:sz w:val="20"/>
+      </w:rPr>
+    </w:lvl>
+    <w:lvl w:ilvl="6" w:tentative="1">
+      <w:start w:val="1"/>
+      <w:numFmt w:val="bullet"/>
+      <w:lvlText w:val=""/>
+      <w:lvlJc w:val="left"/>
+      <w:pPr>
+        <w:tabs>
+          <w:tab w:val="num" w:pos="5040"/>
+        </w:tabs>
+        <w:ind w:left="5040" w:hanging="360"/>
+      </w:pPr>
+      <w:rPr>
+        <w:rFonts w:ascii="Wingdings" w:hAnsi="Wingdings" w:hint="default"/>
+        <w:sz w:val="20"/>
+      </w:rPr>
+    </w:lvl>
+    <w:lvl w:ilvl="7" w:tentative="1">
+      <w:start w:val="1"/>
+      <w:numFmt w:val="bullet"/>
+      <w:lvlText w:val=""/>
+      <w:lvlJc w:val="left"/>
+      <w:pPr>
+        <w:tabs>
+          <w:tab w:val="num" w:pos="5760"/>
+        </w:tabs>
+        <w:ind w:left="5760" w:hanging="360"/>
+      </w:pPr>
+      <w:rPr>
+        <w:rFonts w:ascii="Wingdings" w:hAnsi="Wingdings" w:hint="default"/>
+        <w:sz w:val="20"/>
+      </w:rPr>
+    </w:lvl>
+    <w:lvl w:ilvl="8" w:tentative="1">
+      <w:start w:val="1"/>
+      <w:numFmt w:val="bullet"/>
+      <w:lvlText w:val=""/>
+      <w:lvlJc w:val="left"/>
+      <w:pPr>
+        <w:tabs>
+          <w:tab w:val="num" w:pos="6480"/>
+        </w:tabs>
+        <w:ind w:left="6480" w:hanging="360"/>
+      </w:pPr>
+      <w:rPr>
+        <w:rFonts w:ascii="Wingdings" w:hAnsi="Wingdings" w:hint="default"/>
+        <w:sz w:val="20"/>
+      </w:rPr>
+    </w:lvl>
+  </w:abstractNum>
+  <w:abstractNum w:abstractNumId="5" w15:restartNumberingAfterBreak="0">
     <w:nsid w:val="1692203F"/>
     <w:multiLevelType w:val="multilevel"/>
     <w:tmpl w:val="6E620886"/>
@@ -3491,7 +3002,7 @@
       </w:rPr>
     </w:lvl>
   </w:abstractNum>
-  <w:abstractNum w:abstractNumId="4" w15:restartNumberingAfterBreak="0">
+  <w:abstractNum w:abstractNumId="6" w15:restartNumberingAfterBreak="0">
     <w:nsid w:val="17FD7B55"/>
     <w:multiLevelType w:val="multilevel"/>
     <w:tmpl w:val="67A24B3C"/>
@@ -3612,7 +3123,7 @@
       </w:pPr>
     </w:lvl>
   </w:abstractNum>
-  <w:abstractNum w:abstractNumId="5" w15:restartNumberingAfterBreak="0">
+  <w:abstractNum w:abstractNumId="7" w15:restartNumberingAfterBreak="0">
     <w:nsid w:val="26B94F65"/>
     <w:multiLevelType w:val="multilevel"/>
     <w:tmpl w:val="554EF7E0"/>
@@ -3761,7 +3272,7 @@
       </w:rPr>
     </w:lvl>
   </w:abstractNum>
-  <w:abstractNum w:abstractNumId="6" w15:restartNumberingAfterBreak="0">
+  <w:abstractNum w:abstractNumId="8" w15:restartNumberingAfterBreak="0">
     <w:nsid w:val="32BF7736"/>
     <w:multiLevelType w:val="multilevel"/>
     <w:tmpl w:val="6BFC104C"/>
@@ -3910,7 +3421,233 @@
       </w:rPr>
     </w:lvl>
   </w:abstractNum>
-  <w:abstractNum w:abstractNumId="7" w15:restartNumberingAfterBreak="0">
+  <w:abstractNum w:abstractNumId="9" w15:restartNumberingAfterBreak="0">
+    <w:nsid w:val="35A94611"/>
+    <w:multiLevelType w:val="hybridMultilevel"/>
+    <w:tmpl w:val="BC80F532"/>
+    <w:lvl w:ilvl="0" w:tplc="04050003">
+      <w:start w:val="1"/>
+      <w:numFmt w:val="bullet"/>
+      <w:lvlText w:val="o"/>
+      <w:lvlJc w:val="left"/>
+      <w:pPr>
+        <w:ind w:left="720" w:hanging="360"/>
+      </w:pPr>
+      <w:rPr>
+        <w:rFonts w:ascii="Courier New" w:hAnsi="Courier New" w:cs="Courier New" w:hint="default"/>
+      </w:rPr>
+    </w:lvl>
+    <w:lvl w:ilvl="1" w:tplc="FFFFFFFF" w:tentative="1">
+      <w:start w:val="1"/>
+      <w:numFmt w:val="bullet"/>
+      <w:lvlText w:val="o"/>
+      <w:lvlJc w:val="left"/>
+      <w:pPr>
+        <w:ind w:left="1440" w:hanging="360"/>
+      </w:pPr>
+      <w:rPr>
+        <w:rFonts w:ascii="Courier New" w:hAnsi="Courier New" w:cs="Courier New" w:hint="default"/>
+      </w:rPr>
+    </w:lvl>
+    <w:lvl w:ilvl="2" w:tplc="FFFFFFFF" w:tentative="1">
+      <w:start w:val="1"/>
+      <w:numFmt w:val="bullet"/>
+      <w:lvlText w:val=""/>
+      <w:lvlJc w:val="left"/>
+      <w:pPr>
+        <w:ind w:left="2160" w:hanging="360"/>
+      </w:pPr>
+      <w:rPr>
+        <w:rFonts w:ascii="Wingdings" w:hAnsi="Wingdings" w:hint="default"/>
+      </w:rPr>
+    </w:lvl>
+    <w:lvl w:ilvl="3" w:tplc="FFFFFFFF" w:tentative="1">
+      <w:start w:val="1"/>
+      <w:numFmt w:val="bullet"/>
+      <w:lvlText w:val=""/>
+      <w:lvlJc w:val="left"/>
+      <w:pPr>
+        <w:ind w:left="2880" w:hanging="360"/>
+      </w:pPr>
+      <w:rPr>
+        <w:rFonts w:ascii="Symbol" w:hAnsi="Symbol" w:hint="default"/>
+      </w:rPr>
+    </w:lvl>
+    <w:lvl w:ilvl="4" w:tplc="FFFFFFFF" w:tentative="1">
+      <w:start w:val="1"/>
+      <w:numFmt w:val="bullet"/>
+      <w:lvlText w:val="o"/>
+      <w:lvlJc w:val="left"/>
+      <w:pPr>
+        <w:ind w:left="3600" w:hanging="360"/>
+      </w:pPr>
+      <w:rPr>
+        <w:rFonts w:ascii="Courier New" w:hAnsi="Courier New" w:cs="Courier New" w:hint="default"/>
+      </w:rPr>
+    </w:lvl>
+    <w:lvl w:ilvl="5" w:tplc="FFFFFFFF" w:tentative="1">
+      <w:start w:val="1"/>
+      <w:numFmt w:val="bullet"/>
+      <w:lvlText w:val=""/>
+      <w:lvlJc w:val="left"/>
+      <w:pPr>
+        <w:ind w:left="4320" w:hanging="360"/>
+      </w:pPr>
+      <w:rPr>
+        <w:rFonts w:ascii="Wingdings" w:hAnsi="Wingdings" w:hint="default"/>
+      </w:rPr>
+    </w:lvl>
+    <w:lvl w:ilvl="6" w:tplc="FFFFFFFF" w:tentative="1">
+      <w:start w:val="1"/>
+      <w:numFmt w:val="bullet"/>
+      <w:lvlText w:val=""/>
+      <w:lvlJc w:val="left"/>
+      <w:pPr>
+        <w:ind w:left="5040" w:hanging="360"/>
+      </w:pPr>
+      <w:rPr>
+        <w:rFonts w:ascii="Symbol" w:hAnsi="Symbol" w:hint="default"/>
+      </w:rPr>
+    </w:lvl>
+    <w:lvl w:ilvl="7" w:tplc="FFFFFFFF" w:tentative="1">
+      <w:start w:val="1"/>
+      <w:numFmt w:val="bullet"/>
+      <w:lvlText w:val="o"/>
+      <w:lvlJc w:val="left"/>
+      <w:pPr>
+        <w:ind w:left="5760" w:hanging="360"/>
+      </w:pPr>
+      <w:rPr>
+        <w:rFonts w:ascii="Courier New" w:hAnsi="Courier New" w:cs="Courier New" w:hint="default"/>
+      </w:rPr>
+    </w:lvl>
+    <w:lvl w:ilvl="8" w:tplc="FFFFFFFF" w:tentative="1">
+      <w:start w:val="1"/>
+      <w:numFmt w:val="bullet"/>
+      <w:lvlText w:val=""/>
+      <w:lvlJc w:val="left"/>
+      <w:pPr>
+        <w:ind w:left="6480" w:hanging="360"/>
+      </w:pPr>
+      <w:rPr>
+        <w:rFonts w:ascii="Wingdings" w:hAnsi="Wingdings" w:hint="default"/>
+      </w:rPr>
+    </w:lvl>
+  </w:abstractNum>
+  <w:abstractNum w:abstractNumId="10" w15:restartNumberingAfterBreak="0">
+    <w:nsid w:val="38BF48B5"/>
+    <w:multiLevelType w:val="multilevel"/>
+    <w:tmpl w:val="F7A2A9D6"/>
+    <w:lvl w:ilvl="0">
+      <w:start w:val="1"/>
+      <w:numFmt w:val="decimal"/>
+      <w:lvlText w:val="%1."/>
+      <w:lvlJc w:val="left"/>
+      <w:pPr>
+        <w:tabs>
+          <w:tab w:val="num" w:pos="720"/>
+        </w:tabs>
+        <w:ind w:left="720" w:hanging="360"/>
+      </w:pPr>
+    </w:lvl>
+    <w:lvl w:ilvl="1" w:tentative="1">
+      <w:start w:val="1"/>
+      <w:numFmt w:val="decimal"/>
+      <w:lvlText w:val="%2."/>
+      <w:lvlJc w:val="left"/>
+      <w:pPr>
+        <w:tabs>
+          <w:tab w:val="num" w:pos="1440"/>
+        </w:tabs>
+        <w:ind w:left="1440" w:hanging="360"/>
+      </w:pPr>
+    </w:lvl>
+    <w:lvl w:ilvl="2" w:tentative="1">
+      <w:start w:val="1"/>
+      <w:numFmt w:val="decimal"/>
+      <w:lvlText w:val="%3."/>
+      <w:lvlJc w:val="left"/>
+      <w:pPr>
+        <w:tabs>
+          <w:tab w:val="num" w:pos="2160"/>
+        </w:tabs>
+        <w:ind w:left="2160" w:hanging="360"/>
+      </w:pPr>
+    </w:lvl>
+    <w:lvl w:ilvl="3" w:tentative="1">
+      <w:start w:val="1"/>
+      <w:numFmt w:val="decimal"/>
+      <w:lvlText w:val="%4."/>
+      <w:lvlJc w:val="left"/>
+      <w:pPr>
+        <w:tabs>
+          <w:tab w:val="num" w:pos="2880"/>
+        </w:tabs>
+        <w:ind w:left="2880" w:hanging="360"/>
+      </w:pPr>
+    </w:lvl>
+    <w:lvl w:ilvl="4" w:tentative="1">
+      <w:start w:val="1"/>
+      <w:numFmt w:val="decimal"/>
+      <w:lvlText w:val="%5."/>
+      <w:lvlJc w:val="left"/>
+      <w:pPr>
+        <w:tabs>
+          <w:tab w:val="num" w:pos="3600"/>
+        </w:tabs>
+        <w:ind w:left="3600" w:hanging="360"/>
+      </w:pPr>
+    </w:lvl>
+    <w:lvl w:ilvl="5" w:tentative="1">
+      <w:start w:val="1"/>
+      <w:numFmt w:val="decimal"/>
+      <w:lvlText w:val="%6."/>
+      <w:lvlJc w:val="left"/>
+      <w:pPr>
+        <w:tabs>
+          <w:tab w:val="num" w:pos="4320"/>
+        </w:tabs>
+        <w:ind w:left="4320" w:hanging="360"/>
+      </w:pPr>
+    </w:lvl>
+    <w:lvl w:ilvl="6" w:tentative="1">
+      <w:start w:val="1"/>
+      <w:numFmt w:val="decimal"/>
+      <w:lvlText w:val="%7."/>
+      <w:lvlJc w:val="left"/>
+      <w:pPr>
+        <w:tabs>
+          <w:tab w:val="num" w:pos="5040"/>
+        </w:tabs>
+        <w:ind w:left="5040" w:hanging="360"/>
+      </w:pPr>
+    </w:lvl>
+    <w:lvl w:ilvl="7" w:tentative="1">
+      <w:start w:val="1"/>
+      <w:numFmt w:val="decimal"/>
+      <w:lvlText w:val="%8."/>
+      <w:lvlJc w:val="left"/>
+      <w:pPr>
+        <w:tabs>
+          <w:tab w:val="num" w:pos="5760"/>
+        </w:tabs>
+        <w:ind w:left="5760" w:hanging="360"/>
+      </w:pPr>
+    </w:lvl>
+    <w:lvl w:ilvl="8" w:tentative="1">
+      <w:start w:val="1"/>
+      <w:numFmt w:val="decimal"/>
+      <w:lvlText w:val="%9."/>
+      <w:lvlJc w:val="left"/>
+      <w:pPr>
+        <w:tabs>
+          <w:tab w:val="num" w:pos="6480"/>
+        </w:tabs>
+        <w:ind w:left="6480" w:hanging="360"/>
+      </w:pPr>
+    </w:lvl>
+  </w:abstractNum>
+  <w:abstractNum w:abstractNumId="11" w15:restartNumberingAfterBreak="0">
     <w:nsid w:val="40122B57"/>
     <w:multiLevelType w:val="multilevel"/>
     <w:tmpl w:val="CD32A8CE"/>
@@ -4023,7 +3760,7 @@
       </w:pPr>
     </w:lvl>
   </w:abstractNum>
-  <w:abstractNum w:abstractNumId="8" w15:restartNumberingAfterBreak="0">
+  <w:abstractNum w:abstractNumId="12" w15:restartNumberingAfterBreak="0">
     <w:nsid w:val="4F4F58E3"/>
     <w:multiLevelType w:val="multilevel"/>
     <w:tmpl w:val="97D41142"/>
@@ -4172,7 +3909,7 @@
       </w:rPr>
     </w:lvl>
   </w:abstractNum>
-  <w:abstractNum w:abstractNumId="9" w15:restartNumberingAfterBreak="0">
+  <w:abstractNum w:abstractNumId="13" w15:restartNumberingAfterBreak="0">
     <w:nsid w:val="527D3EAA"/>
     <w:multiLevelType w:val="multilevel"/>
     <w:tmpl w:val="9DEAB944"/>
@@ -4321,7 +4058,7 @@
       </w:rPr>
     </w:lvl>
   </w:abstractNum>
-  <w:abstractNum w:abstractNumId="10" w15:restartNumberingAfterBreak="0">
+  <w:abstractNum w:abstractNumId="14" w15:restartNumberingAfterBreak="0">
     <w:nsid w:val="548A7B53"/>
     <w:multiLevelType w:val="multilevel"/>
     <w:tmpl w:val="D0805AF8"/>
@@ -4353,7 +4090,7 @@
         <w:ind w:left="1440" w:hanging="360"/>
       </w:pPr>
     </w:lvl>
-    <w:lvl w:ilvl="2" w:tentative="1">
+    <w:lvl w:ilvl="2">
       <w:start w:val="1"/>
       <w:numFmt w:val="bullet"/>
       <w:lvlText w:val=""/>
@@ -4466,7 +4203,7 @@
       </w:rPr>
     </w:lvl>
   </w:abstractNum>
-  <w:abstractNum w:abstractNumId="11" w15:restartNumberingAfterBreak="0">
+  <w:abstractNum w:abstractNumId="15" w15:restartNumberingAfterBreak="0">
     <w:nsid w:val="5C092123"/>
     <w:multiLevelType w:val="multilevel"/>
     <w:tmpl w:val="E8B2A4DC"/>
@@ -4615,7 +4352,305 @@
       </w:rPr>
     </w:lvl>
   </w:abstractNum>
-  <w:abstractNum w:abstractNumId="12" w15:restartNumberingAfterBreak="0">
+  <w:abstractNum w:abstractNumId="16" w15:restartNumberingAfterBreak="0">
+    <w:nsid w:val="5DB52674"/>
+    <w:multiLevelType w:val="multilevel"/>
+    <w:tmpl w:val="BAD04746"/>
+    <w:lvl w:ilvl="0">
+      <w:start w:val="1"/>
+      <w:numFmt w:val="bullet"/>
+      <w:lvlText w:val=""/>
+      <w:lvlJc w:val="left"/>
+      <w:pPr>
+        <w:tabs>
+          <w:tab w:val="num" w:pos="720"/>
+        </w:tabs>
+        <w:ind w:left="720" w:hanging="360"/>
+      </w:pPr>
+      <w:rPr>
+        <w:rFonts w:ascii="Symbol" w:hAnsi="Symbol" w:hint="default"/>
+        <w:sz w:val="20"/>
+      </w:rPr>
+    </w:lvl>
+    <w:lvl w:ilvl="1" w:tentative="1">
+      <w:start w:val="1"/>
+      <w:numFmt w:val="bullet"/>
+      <w:lvlText w:val="o"/>
+      <w:lvlJc w:val="left"/>
+      <w:pPr>
+        <w:tabs>
+          <w:tab w:val="num" w:pos="1440"/>
+        </w:tabs>
+        <w:ind w:left="1440" w:hanging="360"/>
+      </w:pPr>
+      <w:rPr>
+        <w:rFonts w:ascii="Courier New" w:hAnsi="Courier New" w:hint="default"/>
+        <w:sz w:val="20"/>
+      </w:rPr>
+    </w:lvl>
+    <w:lvl w:ilvl="2" w:tentative="1">
+      <w:start w:val="1"/>
+      <w:numFmt w:val="bullet"/>
+      <w:lvlText w:val=""/>
+      <w:lvlJc w:val="left"/>
+      <w:pPr>
+        <w:tabs>
+          <w:tab w:val="num" w:pos="2160"/>
+        </w:tabs>
+        <w:ind w:left="2160" w:hanging="360"/>
+      </w:pPr>
+      <w:rPr>
+        <w:rFonts w:ascii="Wingdings" w:hAnsi="Wingdings" w:hint="default"/>
+        <w:sz w:val="20"/>
+      </w:rPr>
+    </w:lvl>
+    <w:lvl w:ilvl="3" w:tentative="1">
+      <w:start w:val="1"/>
+      <w:numFmt w:val="bullet"/>
+      <w:lvlText w:val=""/>
+      <w:lvlJc w:val="left"/>
+      <w:pPr>
+        <w:tabs>
+          <w:tab w:val="num" w:pos="2880"/>
+        </w:tabs>
+        <w:ind w:left="2880" w:hanging="360"/>
+      </w:pPr>
+      <w:rPr>
+        <w:rFonts w:ascii="Wingdings" w:hAnsi="Wingdings" w:hint="default"/>
+        <w:sz w:val="20"/>
+      </w:rPr>
+    </w:lvl>
+    <w:lvl w:ilvl="4" w:tentative="1">
+      <w:start w:val="1"/>
+      <w:numFmt w:val="bullet"/>
+      <w:lvlText w:val=""/>
+      <w:lvlJc w:val="left"/>
+      <w:pPr>
+        <w:tabs>
+          <w:tab w:val="num" w:pos="3600"/>
+        </w:tabs>
+        <w:ind w:left="3600" w:hanging="360"/>
+      </w:pPr>
+      <w:rPr>
+        <w:rFonts w:ascii="Wingdings" w:hAnsi="Wingdings" w:hint="default"/>
+        <w:sz w:val="20"/>
+      </w:rPr>
+    </w:lvl>
+    <w:lvl w:ilvl="5" w:tentative="1">
+      <w:start w:val="1"/>
+      <w:numFmt w:val="bullet"/>
+      <w:lvlText w:val=""/>
+      <w:lvlJc w:val="left"/>
+      <w:pPr>
+        <w:tabs>
+          <w:tab w:val="num" w:pos="4320"/>
+        </w:tabs>
+        <w:ind w:left="4320" w:hanging="360"/>
+      </w:pPr>
+      <w:rPr>
+        <w:rFonts w:ascii="Wingdings" w:hAnsi="Wingdings" w:hint="default"/>
+        <w:sz w:val="20"/>
+      </w:rPr>
+    </w:lvl>
+    <w:lvl w:ilvl="6" w:tentative="1">
+      <w:start w:val="1"/>
+      <w:numFmt w:val="bullet"/>
+      <w:lvlText w:val=""/>
+      <w:lvlJc w:val="left"/>
+      <w:pPr>
+        <w:tabs>
+          <w:tab w:val="num" w:pos="5040"/>
+        </w:tabs>
+        <w:ind w:left="5040" w:hanging="360"/>
+      </w:pPr>
+      <w:rPr>
+        <w:rFonts w:ascii="Wingdings" w:hAnsi="Wingdings" w:hint="default"/>
+        <w:sz w:val="20"/>
+      </w:rPr>
+    </w:lvl>
+    <w:lvl w:ilvl="7" w:tentative="1">
+      <w:start w:val="1"/>
+      <w:numFmt w:val="bullet"/>
+      <w:lvlText w:val=""/>
+      <w:lvlJc w:val="left"/>
+      <w:pPr>
+        <w:tabs>
+          <w:tab w:val="num" w:pos="5760"/>
+        </w:tabs>
+        <w:ind w:left="5760" w:hanging="360"/>
+      </w:pPr>
+      <w:rPr>
+        <w:rFonts w:ascii="Wingdings" w:hAnsi="Wingdings" w:hint="default"/>
+        <w:sz w:val="20"/>
+      </w:rPr>
+    </w:lvl>
+    <w:lvl w:ilvl="8" w:tentative="1">
+      <w:start w:val="1"/>
+      <w:numFmt w:val="bullet"/>
+      <w:lvlText w:val=""/>
+      <w:lvlJc w:val="left"/>
+      <w:pPr>
+        <w:tabs>
+          <w:tab w:val="num" w:pos="6480"/>
+        </w:tabs>
+        <w:ind w:left="6480" w:hanging="360"/>
+      </w:pPr>
+      <w:rPr>
+        <w:rFonts w:ascii="Wingdings" w:hAnsi="Wingdings" w:hint="default"/>
+        <w:sz w:val="20"/>
+      </w:rPr>
+    </w:lvl>
+  </w:abstractNum>
+  <w:abstractNum w:abstractNumId="17" w15:restartNumberingAfterBreak="0">
+    <w:nsid w:val="6DDE2573"/>
+    <w:multiLevelType w:val="multilevel"/>
+    <w:tmpl w:val="B0147298"/>
+    <w:lvl w:ilvl="0">
+      <w:start w:val="1"/>
+      <w:numFmt w:val="bullet"/>
+      <w:lvlText w:val=""/>
+      <w:lvlJc w:val="left"/>
+      <w:pPr>
+        <w:tabs>
+          <w:tab w:val="num" w:pos="720"/>
+        </w:tabs>
+        <w:ind w:left="720" w:hanging="360"/>
+      </w:pPr>
+      <w:rPr>
+        <w:rFonts w:ascii="Symbol" w:hAnsi="Symbol" w:hint="default"/>
+        <w:sz w:val="20"/>
+      </w:rPr>
+    </w:lvl>
+    <w:lvl w:ilvl="1">
+      <w:start w:val="1"/>
+      <w:numFmt w:val="bullet"/>
+      <w:lvlText w:val="o"/>
+      <w:lvlJc w:val="left"/>
+      <w:pPr>
+        <w:tabs>
+          <w:tab w:val="num" w:pos="1440"/>
+        </w:tabs>
+        <w:ind w:left="1440" w:hanging="360"/>
+      </w:pPr>
+      <w:rPr>
+        <w:rFonts w:ascii="Courier New" w:hAnsi="Courier New" w:hint="default"/>
+        <w:sz w:val="20"/>
+      </w:rPr>
+    </w:lvl>
+    <w:lvl w:ilvl="2" w:tentative="1">
+      <w:start w:val="1"/>
+      <w:numFmt w:val="bullet"/>
+      <w:lvlText w:val=""/>
+      <w:lvlJc w:val="left"/>
+      <w:pPr>
+        <w:tabs>
+          <w:tab w:val="num" w:pos="2160"/>
+        </w:tabs>
+        <w:ind w:left="2160" w:hanging="360"/>
+      </w:pPr>
+      <w:rPr>
+        <w:rFonts w:ascii="Wingdings" w:hAnsi="Wingdings" w:hint="default"/>
+        <w:sz w:val="20"/>
+      </w:rPr>
+    </w:lvl>
+    <w:lvl w:ilvl="3" w:tentative="1">
+      <w:start w:val="1"/>
+      <w:numFmt w:val="bullet"/>
+      <w:lvlText w:val=""/>
+      <w:lvlJc w:val="left"/>
+      <w:pPr>
+        <w:tabs>
+          <w:tab w:val="num" w:pos="2880"/>
+        </w:tabs>
+        <w:ind w:left="2880" w:hanging="360"/>
+      </w:pPr>
+      <w:rPr>
+        <w:rFonts w:ascii="Wingdings" w:hAnsi="Wingdings" w:hint="default"/>
+        <w:sz w:val="20"/>
+      </w:rPr>
+    </w:lvl>
+    <w:lvl w:ilvl="4" w:tentative="1">
+      <w:start w:val="1"/>
+      <w:numFmt w:val="bullet"/>
+      <w:lvlText w:val=""/>
+      <w:lvlJc w:val="left"/>
+      <w:pPr>
+        <w:tabs>
+          <w:tab w:val="num" w:pos="3600"/>
+        </w:tabs>
+        <w:ind w:left="3600" w:hanging="360"/>
+      </w:pPr>
+      <w:rPr>
+        <w:rFonts w:ascii="Wingdings" w:hAnsi="Wingdings" w:hint="default"/>
+        <w:sz w:val="20"/>
+      </w:rPr>
+    </w:lvl>
+    <w:lvl w:ilvl="5" w:tentative="1">
+      <w:start w:val="1"/>
+      <w:numFmt w:val="bullet"/>
+      <w:lvlText w:val=""/>
+      <w:lvlJc w:val="left"/>
+      <w:pPr>
+        <w:tabs>
+          <w:tab w:val="num" w:pos="4320"/>
+        </w:tabs>
+        <w:ind w:left="4320" w:hanging="360"/>
+      </w:pPr>
+      <w:rPr>
+        <w:rFonts w:ascii="Wingdings" w:hAnsi="Wingdings" w:hint="default"/>
+        <w:sz w:val="20"/>
+      </w:rPr>
+    </w:lvl>
+    <w:lvl w:ilvl="6" w:tentative="1">
+      <w:start w:val="1"/>
+      <w:numFmt w:val="bullet"/>
+      <w:lvlText w:val=""/>
+      <w:lvlJc w:val="left"/>
+      <w:pPr>
+        <w:tabs>
+          <w:tab w:val="num" w:pos="5040"/>
+        </w:tabs>
+        <w:ind w:left="5040" w:hanging="360"/>
+      </w:pPr>
+      <w:rPr>
+        <w:rFonts w:ascii="Wingdings" w:hAnsi="Wingdings" w:hint="default"/>
+        <w:sz w:val="20"/>
+      </w:rPr>
+    </w:lvl>
+    <w:lvl w:ilvl="7" w:tentative="1">
+      <w:start w:val="1"/>
+      <w:numFmt w:val="bullet"/>
+      <w:lvlText w:val=""/>
+      <w:lvlJc w:val="left"/>
+      <w:pPr>
+        <w:tabs>
+          <w:tab w:val="num" w:pos="5760"/>
+        </w:tabs>
+        <w:ind w:left="5760" w:hanging="360"/>
+      </w:pPr>
+      <w:rPr>
+        <w:rFonts w:ascii="Wingdings" w:hAnsi="Wingdings" w:hint="default"/>
+        <w:sz w:val="20"/>
+      </w:rPr>
+    </w:lvl>
+    <w:lvl w:ilvl="8" w:tentative="1">
+      <w:start w:val="1"/>
+      <w:numFmt w:val="bullet"/>
+      <w:lvlText w:val=""/>
+      <w:lvlJc w:val="left"/>
+      <w:pPr>
+        <w:tabs>
+          <w:tab w:val="num" w:pos="6480"/>
+        </w:tabs>
+        <w:ind w:left="6480" w:hanging="360"/>
+      </w:pPr>
+      <w:rPr>
+        <w:rFonts w:ascii="Wingdings" w:hAnsi="Wingdings" w:hint="default"/>
+        <w:sz w:val="20"/>
+      </w:rPr>
+    </w:lvl>
+  </w:abstractNum>
+  <w:abstractNum w:abstractNumId="18" w15:restartNumberingAfterBreak="0">
     <w:nsid w:val="71C44D94"/>
     <w:multiLevelType w:val="multilevel"/>
     <w:tmpl w:val="B594A320"/>
@@ -4764,7 +4799,7 @@
       </w:rPr>
     </w:lvl>
   </w:abstractNum>
-  <w:abstractNum w:abstractNumId="13" w15:restartNumberingAfterBreak="0">
+  <w:abstractNum w:abstractNumId="19" w15:restartNumberingAfterBreak="0">
     <w:nsid w:val="749250A8"/>
     <w:multiLevelType w:val="multilevel"/>
     <w:tmpl w:val="F82AF4EC"/>
@@ -4914,46 +4949,64 @@
     </w:lvl>
   </w:abstractNum>
   <w:num w:numId="1" w16cid:durableId="726494230">
-    <w:abstractNumId w:val="2"/>
+    <w:abstractNumId w:val="3"/>
   </w:num>
   <w:num w:numId="2" w16cid:durableId="894123038">
-    <w:abstractNumId w:val="10"/>
+    <w:abstractNumId w:val="14"/>
   </w:num>
   <w:num w:numId="3" w16cid:durableId="937257827">
     <w:abstractNumId w:val="0"/>
   </w:num>
   <w:num w:numId="4" w16cid:durableId="1613977897">
+    <w:abstractNumId w:val="19"/>
+  </w:num>
+  <w:num w:numId="5" w16cid:durableId="1002510624">
+    <w:abstractNumId w:val="11"/>
+  </w:num>
+  <w:num w:numId="6" w16cid:durableId="835925458">
+    <w:abstractNumId w:val="5"/>
+  </w:num>
+  <w:num w:numId="7" w16cid:durableId="1270312625">
+    <w:abstractNumId w:val="18"/>
+  </w:num>
+  <w:num w:numId="8" w16cid:durableId="302976215">
+    <w:abstractNumId w:val="15"/>
+  </w:num>
+  <w:num w:numId="9" w16cid:durableId="777288066">
+    <w:abstractNumId w:val="12"/>
+  </w:num>
+  <w:num w:numId="10" w16cid:durableId="18511590">
     <w:abstractNumId w:val="13"/>
   </w:num>
-  <w:num w:numId="5" w16cid:durableId="1002510624">
+  <w:num w:numId="11" w16cid:durableId="1326473396">
+    <w:abstractNumId w:val="8"/>
+  </w:num>
+  <w:num w:numId="12" w16cid:durableId="905340181">
+    <w:abstractNumId w:val="2"/>
+  </w:num>
+  <w:num w:numId="13" w16cid:durableId="1184124114">
+    <w:abstractNumId w:val="6"/>
+  </w:num>
+  <w:num w:numId="14" w16cid:durableId="84542538">
     <w:abstractNumId w:val="7"/>
   </w:num>
-  <w:num w:numId="6" w16cid:durableId="835925458">
-    <w:abstractNumId w:val="3"/>
+  <w:num w:numId="15" w16cid:durableId="2074307774">
+    <w:abstractNumId w:val="1"/>
   </w:num>
-  <w:num w:numId="7" w16cid:durableId="1270312625">
-    <w:abstractNumId w:val="12"/>
-  </w:num>
-  <w:num w:numId="8" w16cid:durableId="302976215">
-    <w:abstractNumId w:val="11"/>
-  </w:num>
-  <w:num w:numId="9" w16cid:durableId="777288066">
-    <w:abstractNumId w:val="8"/>
-  </w:num>
-  <w:num w:numId="10" w16cid:durableId="18511590">
+  <w:num w:numId="16" w16cid:durableId="901256532">
     <w:abstractNumId w:val="9"/>
   </w:num>
-  <w:num w:numId="11" w16cid:durableId="1326473396">
-    <w:abstractNumId w:val="6"/>
-  </w:num>
-  <w:num w:numId="12" w16cid:durableId="905340181">
-    <w:abstractNumId w:val="1"/>
-  </w:num>
-  <w:num w:numId="13" w16cid:durableId="1184124114">
+  <w:num w:numId="17" w16cid:durableId="218564669">
     <w:abstractNumId w:val="4"/>
   </w:num>
-  <w:num w:numId="14" w16cid:durableId="84542538">
-    <w:abstractNumId w:val="5"/>
+  <w:num w:numId="18" w16cid:durableId="1507014464">
+    <w:abstractNumId w:val="17"/>
+  </w:num>
+  <w:num w:numId="19" w16cid:durableId="189222205">
+    <w:abstractNumId w:val="10"/>
+  </w:num>
+  <w:num w:numId="20" w16cid:durableId="1329016642">
+    <w:abstractNumId w:val="16"/>
   </w:num>
 </w:numbering>
 </file>

</xml_diff>